<commit_message>
valor de erro dos metodos
</commit_message>
<xml_diff>
--- a/Trabalho.docx
+++ b/Trabalho.docx
@@ -6,8 +6,6 @@
       <w:r>
         <w:t>COS360 – Otimização – Trabalho Prático</w:t>
       </w:r>
-      <w:bookmarkStart w:id="0" w:name="_GoBack"/>
-      <w:bookmarkEnd w:id="0"/>
     </w:p>
     <w:p>
       <w:r>
@@ -1004,9 +1002,14 @@
         </w:rPr>
         <w:t>Matriz Hessiana:</w:t>
       </w:r>
+      <w:bookmarkStart w:id="0" w:name="_GoBack"/>
+      <w:bookmarkEnd w:id="0"/>
     </w:p>
     <w:p>
       <w:r>
+        <w:rPr>
+          <w:noProof/>
+        </w:rPr>
         <w:drawing>
           <wp:inline distT="0" distB="0" distL="0" distR="0" wp14:anchorId="7877E14D" wp14:editId="086A5E34">
             <wp:extent cx="5723264" cy="1495425"/>

</xml_diff>

<commit_message>
organizada braba  na pasta
</commit_message>
<xml_diff>
--- a/Trabalho.docx
+++ b/Trabalho.docx
@@ -3,23 +3,59 @@
 <w:document xmlns:wpc="http://schemas.microsoft.com/office/word/2010/wordprocessingCanvas" xmlns:cx="http://schemas.microsoft.com/office/drawing/2014/chartex" xmlns:mc="http://schemas.openxmlformats.org/markup-compatibility/2006" xmlns:o="urn:schemas-microsoft-com:office:office" xmlns:r="http://schemas.openxmlformats.org/officeDocument/2006/relationships" xmlns:m="http://schemas.openxmlformats.org/officeDocument/2006/math" xmlns:v="urn:schemas-microsoft-com:vml" xmlns:wp14="http://schemas.microsoft.com/office/word/2010/wordprocessingDrawing" xmlns:wp="http://schemas.openxmlformats.org/drawingml/2006/wordprocessingDrawing" xmlns:w10="urn:schemas-microsoft-com:office:word" xmlns:w="http://schemas.openxmlformats.org/wordprocessingml/2006/main" xmlns:w14="http://schemas.microsoft.com/office/word/2010/wordml" xmlns:w15="http://schemas.microsoft.com/office/word/2012/wordml" xmlns:w16se="http://schemas.microsoft.com/office/word/2015/wordml/symex" xmlns:wpg="http://schemas.microsoft.com/office/word/2010/wordprocessingGroup" xmlns:wpi="http://schemas.microsoft.com/office/word/2010/wordprocessingInk" xmlns:wne="http://schemas.microsoft.com/office/word/2006/wordml" xmlns:wps="http://schemas.microsoft.com/office/word/2010/wordprocessingShape" mc:Ignorable="w14 w15 w16se wp14">
   <w:body>
     <w:p>
-      <w:r>
+      <w:pPr>
+        <w:jc w:val="center"/>
+        <w:rPr>
+          <w:rFonts w:cstheme="minorHAnsi"/>
+          <w:sz w:val="32"/>
+        </w:rPr>
+      </w:pPr>
+      <w:r>
+        <w:rPr>
+          <w:rFonts w:cstheme="minorHAnsi"/>
+          <w:sz w:val="32"/>
+        </w:rPr>
         <w:t>COS360 – Otimização – Trabalho Prático</w:t>
       </w:r>
     </w:p>
     <w:p>
-      <w:r>
+      <w:pPr>
+        <w:jc w:val="center"/>
+        <w:rPr>
+          <w:rFonts w:cstheme="minorHAnsi"/>
+        </w:rPr>
+      </w:pPr>
+      <w:r>
+        <w:rPr>
+          <w:rFonts w:cstheme="minorHAnsi"/>
+        </w:rPr>
         <w:t>Gabriel Bulhões Carvalho da Paz Freire</w:t>
       </w:r>
-    </w:p>
-    <w:p>
-      <w:r>
-        <w:t>Matheus Lomba de Rezende Conde</w:t>
-      </w:r>
-    </w:p>
-    <w:p>
-      <w:pPr>
-        <w:rPr>
+      <w:r>
+        <w:rPr>
+          <w:rFonts w:cstheme="minorHAnsi"/>
+        </w:rPr>
+        <w:t xml:space="preserve"> – Matheus </w:t>
+      </w:r>
+      <w:r>
+        <w:rPr>
+          <w:rFonts w:cstheme="minorHAnsi"/>
+        </w:rPr>
+        <w:t>Lomba de Rezende Conde</w:t>
+      </w:r>
+    </w:p>
+    <w:p>
+      <w:pPr>
+        <w:jc w:val="center"/>
+        <w:rPr>
+          <w:rFonts w:cstheme="minorHAnsi"/>
+        </w:rPr>
+      </w:pPr>
+    </w:p>
+    <w:p>
+      <w:pPr>
+        <w:rPr>
+          <w:rFonts w:cstheme="minorHAnsi"/>
           <w:noProof/>
           <w:color w:val="363940"/>
           <w:shd w:val="clear" w:color="auto" w:fill="FFFFFF"/>
@@ -29,7 +65,7 @@
         <m:oMath>
           <m:r>
             <w:rPr>
-              <w:rFonts w:ascii="Cambria Math" w:hAnsi="Cambria Math"/>
+              <w:rFonts w:ascii="Cambria Math" w:hAnsi="Cambria Math" w:cstheme="minorHAnsi"/>
             </w:rPr>
             <m:t>f</m:t>
           </m:r>
@@ -37,7 +73,7 @@
             <m:dPr>
               <m:ctrlPr>
                 <w:rPr>
-                  <w:rFonts w:ascii="Cambria Math" w:hAnsi="Cambria Math"/>
+                  <w:rFonts w:ascii="Cambria Math" w:hAnsi="Cambria Math" w:cstheme="minorHAnsi"/>
                   <w:i/>
                 </w:rPr>
               </m:ctrlPr>
@@ -45,7 +81,7 @@
             <m:e>
               <m:r>
                 <w:rPr>
-                  <w:rFonts w:ascii="Cambria Math" w:hAnsi="Cambria Math"/>
+                  <w:rFonts w:ascii="Cambria Math" w:hAnsi="Cambria Math" w:cstheme="minorHAnsi"/>
                 </w:rPr>
                 <m:t>x,y</m:t>
               </m:r>
@@ -53,7 +89,7 @@
           </m:d>
           <m:r>
             <w:rPr>
-              <w:rFonts w:ascii="Cambria Math" w:hAnsi="Cambria Math"/>
+              <w:rFonts w:ascii="Cambria Math" w:hAnsi="Cambria Math" w:cstheme="minorHAnsi"/>
             </w:rPr>
             <m:t>=</m:t>
           </m:r>
@@ -61,7 +97,7 @@
             <m:sSupPr>
               <m:ctrlPr>
                 <w:rPr>
-                  <w:rFonts w:ascii="Cambria Math" w:hAnsi="Cambria Math"/>
+                  <w:rFonts w:ascii="Cambria Math" w:hAnsi="Cambria Math" w:cstheme="minorHAnsi"/>
                   <w:i/>
                 </w:rPr>
               </m:ctrlPr>
@@ -69,7 +105,7 @@
             <m:e>
               <m:r>
                 <w:rPr>
-                  <w:rFonts w:ascii="Cambria Math" w:hAnsi="Cambria Math"/>
+                  <w:rFonts w:ascii="Cambria Math" w:hAnsi="Cambria Math" w:cstheme="minorHAnsi"/>
                 </w:rPr>
                 <m:t>3</m:t>
               </m:r>
@@ -79,7 +115,7 @@
                 <m:fPr>
                   <m:ctrlPr>
                     <w:rPr>
-                      <w:rFonts w:ascii="Cambria Math" w:hAnsi="Cambria Math"/>
+                      <w:rFonts w:ascii="Cambria Math" w:hAnsi="Cambria Math" w:cstheme="minorHAnsi"/>
                       <w:i/>
                     </w:rPr>
                   </m:ctrlPr>
@@ -87,7 +123,7 @@
                 <m:num>
                   <m:r>
                     <w:rPr>
-                      <w:rFonts w:ascii="Cambria Math" w:hAnsi="Cambria Math"/>
+                      <w:rFonts w:ascii="Cambria Math" w:hAnsi="Cambria Math" w:cstheme="minorHAnsi"/>
                     </w:rPr>
                     <m:t>1</m:t>
                   </m:r>
@@ -95,7 +131,7 @@
                 <m:den>
                   <m:r>
                     <w:rPr>
-                      <w:rFonts w:ascii="Cambria Math" w:hAnsi="Cambria Math"/>
+                      <w:rFonts w:ascii="Cambria Math" w:hAnsi="Cambria Math" w:cstheme="minorHAnsi"/>
                     </w:rPr>
                     <m:t>(x+y)</m:t>
                   </m:r>
@@ -105,7 +141,7 @@
           </m:sSup>
           <m:r>
             <w:rPr>
-              <w:rFonts w:ascii="Cambria Math" w:hAnsi="Cambria Math"/>
+              <w:rFonts w:ascii="Cambria Math" w:hAnsi="Cambria Math" w:cstheme="minorHAnsi"/>
             </w:rPr>
             <m:t xml:space="preserve">+ </m:t>
           </m:r>
@@ -113,7 +149,7 @@
             <m:sSupPr>
               <m:ctrlPr>
                 <w:rPr>
-                  <w:rFonts w:ascii="Cambria Math" w:hAnsi="Cambria Math"/>
+                  <w:rFonts w:ascii="Cambria Math" w:hAnsi="Cambria Math" w:cstheme="minorHAnsi"/>
                   <w:i/>
                 </w:rPr>
               </m:ctrlPr>
@@ -121,7 +157,7 @@
             <m:e>
               <m:r>
                 <w:rPr>
-                  <w:rFonts w:ascii="Cambria Math" w:hAnsi="Cambria Math"/>
+                  <w:rFonts w:ascii="Cambria Math" w:hAnsi="Cambria Math" w:cstheme="minorHAnsi"/>
                 </w:rPr>
                 <m:t>x</m:t>
               </m:r>
@@ -129,7 +165,7 @@
             <m:sup>
               <m:r>
                 <w:rPr>
-                  <w:rFonts w:ascii="Cambria Math" w:hAnsi="Cambria Math"/>
+                  <w:rFonts w:ascii="Cambria Math" w:hAnsi="Cambria Math" w:cstheme="minorHAnsi"/>
                 </w:rPr>
                 <m:t>2</m:t>
               </m:r>
@@ -137,7 +173,7 @@
           </m:sSup>
           <m:r>
             <w:rPr>
-              <w:rFonts w:ascii="Cambria Math" w:hAnsi="Cambria Math"/>
+              <w:rFonts w:ascii="Cambria Math" w:hAnsi="Cambria Math" w:cstheme="minorHAnsi"/>
             </w:rPr>
             <m:t xml:space="preserve">+ </m:t>
           </m:r>
@@ -145,7 +181,7 @@
             <m:sSupPr>
               <m:ctrlPr>
                 <w:rPr>
-                  <w:rFonts w:ascii="Cambria Math" w:hAnsi="Cambria Math"/>
+                  <w:rFonts w:ascii="Cambria Math" w:hAnsi="Cambria Math" w:cstheme="minorHAnsi"/>
                   <w:i/>
                 </w:rPr>
               </m:ctrlPr>
@@ -153,7 +189,7 @@
             <m:e>
               <m:r>
                 <w:rPr>
-                  <w:rFonts w:ascii="Cambria Math" w:hAnsi="Cambria Math"/>
+                  <w:rFonts w:ascii="Cambria Math" w:hAnsi="Cambria Math" w:cstheme="minorHAnsi"/>
                 </w:rPr>
                 <m:t>y</m:t>
               </m:r>
@@ -161,7 +197,7 @@
             <m:sup>
               <m:r>
                 <w:rPr>
-                  <w:rFonts w:ascii="Cambria Math" w:hAnsi="Cambria Math"/>
+                  <w:rFonts w:ascii="Cambria Math" w:hAnsi="Cambria Math" w:cstheme="minorHAnsi"/>
                 </w:rPr>
                 <m:t>2</m:t>
               </m:r>
@@ -169,7 +205,7 @@
           </m:sSup>
           <m:r>
             <w:rPr>
-              <w:rFonts w:ascii="Cambria Math" w:hAnsi="Cambria Math"/>
+              <w:rFonts w:ascii="Cambria Math" w:hAnsi="Cambria Math" w:cstheme="minorHAnsi"/>
             </w:rPr>
             <m:t xml:space="preserve"> ; </m:t>
           </m:r>
@@ -178,28 +214,17 @@
               <m:sty m:val="p"/>
             </m:rPr>
             <w:rPr>
-              <w:rFonts w:ascii="Cambria Math" w:hAnsi="Cambria Math" w:cs="Arial"/>
+              <w:rFonts w:ascii="Cambria Math" w:hAnsi="Cambria Math" w:cstheme="minorHAnsi"/>
               <w:color w:val="363940"/>
               <w:shd w:val="clear" w:color="auto" w:fill="FFFFFF"/>
             </w:rPr>
-            <m:t>Ω</m:t>
-          </m:r>
-          <m:r>
-            <m:rPr>
-              <m:sty m:val="p"/>
-            </m:rPr>
-            <w:rPr>
-              <w:rFonts w:ascii="Cambria Math" w:hAnsi="Arial" w:cs="Arial"/>
-              <w:color w:val="363940"/>
-              <w:shd w:val="clear" w:color="auto" w:fill="FFFFFF"/>
-            </w:rPr>
-            <m:t xml:space="preserve">= </m:t>
+            <m:t xml:space="preserve">Ω= </m:t>
           </m:r>
           <m:sSup>
             <m:sSupPr>
               <m:ctrlPr>
                 <w:rPr>
-                  <w:rFonts w:ascii="Cambria Math" w:hAnsi="Arial" w:cs="Arial"/>
+                  <w:rFonts w:ascii="Cambria Math" w:hAnsi="Cambria Math" w:cstheme="minorHAnsi"/>
                   <w:color w:val="363940"/>
                   <w:shd w:val="clear" w:color="auto" w:fill="FFFFFF"/>
                 </w:rPr>
@@ -211,7 +236,7 @@
                   <m:sty m:val="p"/>
                 </m:rPr>
                 <w:rPr>
-                  <w:rFonts w:ascii="Cambria Math" w:hAnsi="Cambria Math"/>
+                  <w:rFonts w:ascii="Cambria Math" w:hAnsi="Cambria Math" w:cstheme="minorHAnsi"/>
                   <w:color w:val="343A40"/>
                   <w:sz w:val="26"/>
                   <w:szCs w:val="26"/>
@@ -223,7 +248,7 @@
             <m:sup>
               <m:r>
                 <w:rPr>
-                  <w:rFonts w:ascii="Cambria Math" w:hAnsi="Arial" w:cs="Arial"/>
+                  <w:rFonts w:ascii="Cambria Math" w:hAnsi="Cambria Math" w:cstheme="minorHAnsi"/>
                   <w:color w:val="363940"/>
                   <w:shd w:val="clear" w:color="auto" w:fill="FFFFFF"/>
                 </w:rPr>
@@ -237,6 +262,7 @@
     <w:p>
       <w:pPr>
         <w:rPr>
+          <w:rFonts w:cstheme="minorHAnsi"/>
           <w:noProof/>
           <w:color w:val="363940"/>
           <w:shd w:val="clear" w:color="auto" w:fill="FFFFFF"/>
@@ -244,8 +270,14 @@
       </w:pPr>
     </w:p>
     <w:p>
-      <w:r>
-        <w:rPr>
+      <w:pPr>
+        <w:rPr>
+          <w:rFonts w:cstheme="minorHAnsi"/>
+        </w:rPr>
+      </w:pPr>
+      <w:r>
+        <w:rPr>
+          <w:rFonts w:cstheme="minorHAnsi"/>
           <w:noProof/>
         </w:rPr>
         <w:drawing>
@@ -264,7 +296,7 @@
                     <pic:cNvPicPr/>
                   </pic:nvPicPr>
                   <pic:blipFill>
-                    <a:blip r:embed="rId4">
+                    <a:blip r:embed="rId5">
                       <a:extLst>
                         <a:ext uri="{28A0092B-C50C-407E-A947-70E740481C1C}">
                           <a14:useLocalDpi xmlns:a14="http://schemas.microsoft.com/office/drawing/2010/main" val="0"/>
@@ -291,13 +323,20 @@
         </w:drawing>
       </w:r>
       <w:r>
+        <w:rPr>
+          <w:rFonts w:cstheme="minorHAnsi"/>
+        </w:rPr>
         <w:tab/>
       </w:r>
       <w:r>
+        <w:rPr>
+          <w:rFonts w:cstheme="minorHAnsi"/>
+        </w:rPr>
         <w:tab/>
       </w:r>
       <w:r>
         <w:rPr>
+          <w:rFonts w:cstheme="minorHAnsi"/>
           <w:noProof/>
         </w:rPr>
         <w:drawing>
@@ -316,7 +355,7 @@
                     <pic:cNvPicPr/>
                   </pic:nvPicPr>
                   <pic:blipFill>
-                    <a:blip r:embed="rId5">
+                    <a:blip r:embed="rId6">
                       <a:extLst>
                         <a:ext uri="{28A0092B-C50C-407E-A947-70E740481C1C}">
                           <a14:useLocalDpi xmlns:a14="http://schemas.microsoft.com/office/drawing/2010/main" val="0"/>
@@ -343,15 +382,41 @@
         </w:drawing>
       </w:r>
     </w:p>
-    <w:p/>
-    <w:p>
-      <w:r>
-        <w:t>Vetor Gradiente:</w:t>
-      </w:r>
-    </w:p>
-    <w:p>
-      <w:pPr>
-        <w:rPr>
+    <w:p>
+      <w:pPr>
+        <w:rPr>
+          <w:rFonts w:cstheme="minorHAnsi"/>
+        </w:rPr>
+      </w:pPr>
+    </w:p>
+    <w:p>
+      <w:pPr>
+        <w:rPr>
+          <w:rFonts w:cstheme="minorHAnsi"/>
+        </w:rPr>
+      </w:pPr>
+    </w:p>
+    <w:p>
+      <w:pPr>
+        <w:rPr>
+          <w:rFonts w:cstheme="minorHAnsi"/>
+          <w:sz w:val="28"/>
+          <w:u w:val="single"/>
+        </w:rPr>
+      </w:pPr>
+      <w:r>
+        <w:rPr>
+          <w:rFonts w:cstheme="minorHAnsi"/>
+          <w:sz w:val="28"/>
+          <w:u w:val="single"/>
+        </w:rPr>
+        <w:t>Vetor Gradiente</w:t>
+      </w:r>
+    </w:p>
+    <w:p>
+      <w:pPr>
+        <w:rPr>
+          <w:rFonts w:cstheme="minorHAnsi"/>
           <w:bCs/>
           <w:color w:val="202122"/>
           <w:sz w:val="21"/>
@@ -366,7 +431,7 @@
               <m:sty m:val="p"/>
             </m:rPr>
             <w:rPr>
-              <w:rFonts w:ascii="Cambria Math" w:hAnsi="Cambria Math" w:cs="Cambria Math"/>
+              <w:rFonts w:ascii="Cambria Math" w:hAnsi="Cambria Math" w:cstheme="minorHAnsi"/>
               <w:color w:val="202122"/>
               <w:sz w:val="21"/>
               <w:szCs w:val="21"/>
@@ -378,7 +443,7 @@
             <m:dPr>
               <m:ctrlPr>
                 <w:rPr>
-                  <w:rFonts w:ascii="Cambria Math" w:hAnsi="Cambria Math" w:cs="Cambria Math"/>
+                  <w:rFonts w:ascii="Cambria Math" w:hAnsi="Cambria Math" w:cstheme="minorHAnsi"/>
                   <w:bCs/>
                   <w:color w:val="202122"/>
                   <w:sz w:val="21"/>
@@ -393,7 +458,7 @@
                   <m:sty m:val="p"/>
                 </m:rPr>
                 <w:rPr>
-                  <w:rFonts w:ascii="Cambria Math" w:hAnsi="Cambria Math" w:cs="Cambria Math"/>
+                  <w:rFonts w:ascii="Cambria Math" w:hAnsi="Cambria Math" w:cstheme="minorHAnsi"/>
                   <w:color w:val="202122"/>
                   <w:sz w:val="21"/>
                   <w:szCs w:val="21"/>
@@ -405,7 +470,7 @@
           </m:d>
           <m:r>
             <w:rPr>
-              <w:rFonts w:ascii="Cambria Math" w:hAnsi="Cambria Math" w:cs="Cambria Math"/>
+              <w:rFonts w:ascii="Cambria Math" w:hAnsi="Cambria Math" w:cstheme="minorHAnsi"/>
               <w:color w:val="202122"/>
               <w:sz w:val="21"/>
               <w:szCs w:val="21"/>
@@ -417,7 +482,7 @@
             <m:dPr>
               <m:ctrlPr>
                 <w:rPr>
-                  <w:rFonts w:ascii="Cambria Math" w:hAnsi="Cambria Math" w:cs="Cambria Math"/>
+                  <w:rFonts w:ascii="Cambria Math" w:hAnsi="Cambria Math" w:cstheme="minorHAnsi"/>
                   <w:bCs/>
                   <w:i/>
                   <w:color w:val="202122"/>
@@ -430,7 +495,7 @@
             <m:e>
               <m:r>
                 <w:rPr>
-                  <w:rFonts w:ascii="Cambria Math" w:hAnsi="Cambria Math" w:cs="Cambria Math"/>
+                  <w:rFonts w:ascii="Cambria Math" w:hAnsi="Cambria Math" w:cstheme="minorHAnsi"/>
                   <w:color w:val="202122"/>
                   <w:sz w:val="21"/>
                   <w:szCs w:val="21"/>
@@ -442,7 +507,7 @@
                 <m:fPr>
                   <m:ctrlPr>
                     <w:rPr>
-                      <w:rFonts w:ascii="Cambria Math" w:hAnsi="Cambria Math" w:cs="Cambria Math"/>
+                      <w:rFonts w:ascii="Cambria Math" w:hAnsi="Cambria Math" w:cstheme="minorHAnsi"/>
                       <w:bCs/>
                       <w:color w:val="202122"/>
                       <w:sz w:val="21"/>
@@ -456,7 +521,7 @@
                     <m:funcPr>
                       <m:ctrlPr>
                         <w:rPr>
-                          <w:rFonts w:ascii="Cambria Math" w:hAnsi="Cambria Math" w:cs="Cambria Math"/>
+                          <w:rFonts w:ascii="Cambria Math" w:hAnsi="Cambria Math" w:cstheme="minorHAnsi"/>
                           <w:bCs/>
                           <w:color w:val="202122"/>
                           <w:sz w:val="21"/>
@@ -471,7 +536,7 @@
                           <m:sty m:val="p"/>
                         </m:rPr>
                         <w:rPr>
-                          <w:rFonts w:ascii="Cambria Math" w:hAnsi="Cambria Math" w:cs="Cambria Math"/>
+                          <w:rFonts w:ascii="Cambria Math" w:hAnsi="Cambria Math" w:cstheme="minorHAnsi"/>
                           <w:color w:val="202122"/>
                           <w:sz w:val="21"/>
                           <w:szCs w:val="21"/>
@@ -481,7 +546,7 @@
                       </m:r>
                       <m:ctrlPr>
                         <w:rPr>
-                          <w:rFonts w:ascii="Cambria Math" w:hAnsi="Cambria Math" w:cs="Cambria Math"/>
+                          <w:rFonts w:ascii="Cambria Math" w:hAnsi="Cambria Math" w:cstheme="minorHAnsi"/>
                           <w:bCs/>
                           <w:i/>
                           <w:color w:val="202122"/>
@@ -496,7 +561,7 @@
                         <m:dPr>
                           <m:ctrlPr>
                             <w:rPr>
-                              <w:rFonts w:ascii="Cambria Math" w:hAnsi="Cambria Math" w:cs="Cambria Math"/>
+                              <w:rFonts w:ascii="Cambria Math" w:hAnsi="Cambria Math" w:cstheme="minorHAnsi"/>
                               <w:bCs/>
                               <w:i/>
                               <w:color w:val="202122"/>
@@ -509,7 +574,7 @@
                         <m:e>
                           <m:r>
                             <w:rPr>
-                              <w:rFonts w:ascii="Cambria Math" w:hAnsi="Cambria Math" w:cs="Cambria Math"/>
+                              <w:rFonts w:ascii="Cambria Math" w:hAnsi="Cambria Math" w:cstheme="minorHAnsi"/>
                               <w:color w:val="202122"/>
                               <w:sz w:val="21"/>
                               <w:szCs w:val="21"/>
@@ -525,7 +590,7 @@
                     <m:sSupPr>
                       <m:ctrlPr>
                         <w:rPr>
-                          <w:rFonts w:ascii="Cambria Math" w:hAnsi="Cambria Math" w:cs="Cambria Math"/>
+                          <w:rFonts w:ascii="Cambria Math" w:hAnsi="Cambria Math" w:cstheme="minorHAnsi"/>
                           <w:bCs/>
                           <w:i/>
                           <w:color w:val="202122"/>
@@ -538,7 +603,7 @@
                     <m:e>
                       <m:r>
                         <w:rPr>
-                          <w:rFonts w:ascii="Cambria Math" w:hAnsi="Cambria Math" w:cs="Cambria Math"/>
+                          <w:rFonts w:ascii="Cambria Math" w:hAnsi="Cambria Math" w:cstheme="minorHAnsi"/>
                           <w:color w:val="202122"/>
                           <w:sz w:val="21"/>
                           <w:szCs w:val="21"/>
@@ -552,7 +617,7 @@
                         <m:fPr>
                           <m:ctrlPr>
                             <w:rPr>
-                              <w:rFonts w:ascii="Cambria Math" w:hAnsi="Cambria Math" w:cs="Cambria Math"/>
+                              <w:rFonts w:ascii="Cambria Math" w:hAnsi="Cambria Math" w:cstheme="minorHAnsi"/>
                               <w:bCs/>
                               <w:i/>
                               <w:color w:val="202122"/>
@@ -567,7 +632,7 @@
                             <m:funcPr>
                               <m:ctrlPr>
                                 <w:rPr>
-                                  <w:rFonts w:ascii="Cambria Math" w:hAnsi="Cambria Math" w:cs="Cambria Math"/>
+                                  <w:rFonts w:ascii="Cambria Math" w:hAnsi="Cambria Math" w:cstheme="minorHAnsi"/>
                                   <w:bCs/>
                                   <w:color w:val="202122"/>
                                   <w:sz w:val="21"/>
@@ -582,7 +647,7 @@
                                   <m:sty m:val="p"/>
                                 </m:rPr>
                                 <w:rPr>
-                                  <w:rFonts w:ascii="Cambria Math" w:hAnsi="Cambria Math" w:cs="Cambria Math"/>
+                                  <w:rFonts w:ascii="Cambria Math" w:hAnsi="Cambria Math" w:cstheme="minorHAnsi"/>
                                   <w:color w:val="202122"/>
                                   <w:sz w:val="21"/>
                                   <w:szCs w:val="21"/>
@@ -596,7 +661,7 @@
                                 <m:dPr>
                                   <m:ctrlPr>
                                     <w:rPr>
-                                      <w:rFonts w:ascii="Cambria Math" w:hAnsi="Cambria Math" w:cs="Cambria Math"/>
+                                      <w:rFonts w:ascii="Cambria Math" w:hAnsi="Cambria Math" w:cstheme="minorHAnsi"/>
                                       <w:bCs/>
                                       <w:i/>
                                       <w:color w:val="202122"/>
@@ -609,7 +674,7 @@
                                 <m:e>
                                   <m:r>
                                     <w:rPr>
-                                      <w:rFonts w:ascii="Cambria Math" w:hAnsi="Cambria Math" w:cs="Cambria Math"/>
+                                      <w:rFonts w:ascii="Cambria Math" w:hAnsi="Cambria Math" w:cstheme="minorHAnsi"/>
                                       <w:color w:val="202122"/>
                                       <w:sz w:val="21"/>
                                       <w:szCs w:val="21"/>
@@ -625,7 +690,7 @@
                         <m:den>
                           <m:r>
                             <w:rPr>
-                              <w:rFonts w:ascii="Cambria Math" w:hAnsi="Cambria Math" w:cs="Cambria Math"/>
+                              <w:rFonts w:ascii="Cambria Math" w:hAnsi="Cambria Math" w:cstheme="minorHAnsi"/>
                               <w:color w:val="202122"/>
                               <w:sz w:val="21"/>
                               <w:szCs w:val="21"/>
@@ -643,7 +708,7 @@
                     <m:sSupPr>
                       <m:ctrlPr>
                         <w:rPr>
-                          <w:rFonts w:ascii="Cambria Math" w:hAnsi="Cambria Math" w:cs="Cambria Math"/>
+                          <w:rFonts w:ascii="Cambria Math" w:hAnsi="Cambria Math" w:cstheme="minorHAnsi"/>
                           <w:bCs/>
                           <w:i/>
                           <w:color w:val="202122"/>
@@ -658,7 +723,7 @@
                         <m:dPr>
                           <m:ctrlPr>
                             <w:rPr>
-                              <w:rFonts w:ascii="Cambria Math" w:hAnsi="Cambria Math" w:cs="Cambria Math"/>
+                              <w:rFonts w:ascii="Cambria Math" w:hAnsi="Cambria Math" w:cstheme="minorHAnsi"/>
                               <w:bCs/>
                               <w:i/>
                               <w:color w:val="202122"/>
@@ -671,7 +736,7 @@
                         <m:e>
                           <m:r>
                             <w:rPr>
-                              <w:rFonts w:ascii="Cambria Math" w:hAnsi="Cambria Math" w:cs="Cambria Math"/>
+                              <w:rFonts w:ascii="Cambria Math" w:hAnsi="Cambria Math" w:cstheme="minorHAnsi"/>
                               <w:color w:val="202122"/>
                               <w:sz w:val="21"/>
                               <w:szCs w:val="21"/>
@@ -685,7 +750,7 @@
                     <m:sup>
                       <m:r>
                         <w:rPr>
-                          <w:rFonts w:ascii="Cambria Math" w:hAnsi="Cambria Math" w:cs="Cambria Math"/>
+                          <w:rFonts w:ascii="Cambria Math" w:hAnsi="Cambria Math" w:cstheme="minorHAnsi"/>
                           <w:color w:val="202122"/>
                           <w:sz w:val="21"/>
                           <w:szCs w:val="21"/>
@@ -699,7 +764,7 @@
               </m:f>
               <m:r>
                 <w:rPr>
-                  <w:rFonts w:ascii="Cambria Math" w:hAnsi="Cambria Math" w:cs="Cambria Math"/>
+                  <w:rFonts w:ascii="Cambria Math" w:hAnsi="Cambria Math" w:cstheme="minorHAnsi"/>
                   <w:color w:val="202122"/>
                   <w:sz w:val="21"/>
                   <w:szCs w:val="21"/>
@@ -711,7 +776,7 @@
                 <m:fPr>
                   <m:ctrlPr>
                     <w:rPr>
-                      <w:rFonts w:ascii="Cambria Math" w:hAnsi="Cambria Math" w:cs="Cambria Math"/>
+                      <w:rFonts w:ascii="Cambria Math" w:hAnsi="Cambria Math" w:cstheme="minorHAnsi"/>
                       <w:bCs/>
                       <w:color w:val="202122"/>
                       <w:sz w:val="21"/>
@@ -725,7 +790,7 @@
                     <m:funcPr>
                       <m:ctrlPr>
                         <w:rPr>
-                          <w:rFonts w:ascii="Cambria Math" w:hAnsi="Cambria Math" w:cs="Cambria Math"/>
+                          <w:rFonts w:ascii="Cambria Math" w:hAnsi="Cambria Math" w:cstheme="minorHAnsi"/>
                           <w:bCs/>
                           <w:color w:val="202122"/>
                           <w:sz w:val="21"/>
@@ -740,7 +805,7 @@
                           <m:sty m:val="p"/>
                         </m:rPr>
                         <w:rPr>
-                          <w:rFonts w:ascii="Cambria Math" w:hAnsi="Cambria Math" w:cs="Cambria Math"/>
+                          <w:rFonts w:ascii="Cambria Math" w:hAnsi="Cambria Math" w:cstheme="minorHAnsi"/>
                           <w:color w:val="202122"/>
                           <w:sz w:val="21"/>
                           <w:szCs w:val="21"/>
@@ -750,7 +815,7 @@
                       </m:r>
                       <m:ctrlPr>
                         <w:rPr>
-                          <w:rFonts w:ascii="Cambria Math" w:hAnsi="Cambria Math" w:cs="Cambria Math"/>
+                          <w:rFonts w:ascii="Cambria Math" w:hAnsi="Cambria Math" w:cstheme="minorHAnsi"/>
                           <w:bCs/>
                           <w:i/>
                           <w:color w:val="202122"/>
@@ -765,7 +830,7 @@
                         <m:dPr>
                           <m:ctrlPr>
                             <w:rPr>
-                              <w:rFonts w:ascii="Cambria Math" w:hAnsi="Cambria Math" w:cs="Cambria Math"/>
+                              <w:rFonts w:ascii="Cambria Math" w:hAnsi="Cambria Math" w:cstheme="minorHAnsi"/>
                               <w:bCs/>
                               <w:i/>
                               <w:color w:val="202122"/>
@@ -778,7 +843,7 @@
                         <m:e>
                           <m:r>
                             <w:rPr>
-                              <w:rFonts w:ascii="Cambria Math" w:hAnsi="Cambria Math" w:cs="Cambria Math"/>
+                              <w:rFonts w:ascii="Cambria Math" w:hAnsi="Cambria Math" w:cstheme="minorHAnsi"/>
                               <w:color w:val="202122"/>
                               <w:sz w:val="21"/>
                               <w:szCs w:val="21"/>
@@ -794,7 +859,7 @@
                     <m:sSupPr>
                       <m:ctrlPr>
                         <w:rPr>
-                          <w:rFonts w:ascii="Cambria Math" w:hAnsi="Cambria Math" w:cs="Cambria Math"/>
+                          <w:rFonts w:ascii="Cambria Math" w:hAnsi="Cambria Math" w:cstheme="minorHAnsi"/>
                           <w:bCs/>
                           <w:i/>
                           <w:color w:val="202122"/>
@@ -807,7 +872,7 @@
                     <m:e>
                       <m:r>
                         <w:rPr>
-                          <w:rFonts w:ascii="Cambria Math" w:hAnsi="Cambria Math" w:cs="Cambria Math"/>
+                          <w:rFonts w:ascii="Cambria Math" w:hAnsi="Cambria Math" w:cstheme="minorHAnsi"/>
                           <w:color w:val="202122"/>
                           <w:sz w:val="21"/>
                           <w:szCs w:val="21"/>
@@ -821,7 +886,7 @@
                         <m:fPr>
                           <m:ctrlPr>
                             <w:rPr>
-                              <w:rFonts w:ascii="Cambria Math" w:hAnsi="Cambria Math" w:cs="Cambria Math"/>
+                              <w:rFonts w:ascii="Cambria Math" w:hAnsi="Cambria Math" w:cstheme="minorHAnsi"/>
                               <w:bCs/>
                               <w:i/>
                               <w:color w:val="202122"/>
@@ -836,7 +901,7 @@
                             <m:funcPr>
                               <m:ctrlPr>
                                 <w:rPr>
-                                  <w:rFonts w:ascii="Cambria Math" w:hAnsi="Cambria Math" w:cs="Cambria Math"/>
+                                  <w:rFonts w:ascii="Cambria Math" w:hAnsi="Cambria Math" w:cstheme="minorHAnsi"/>
                                   <w:bCs/>
                                   <w:color w:val="202122"/>
                                   <w:sz w:val="21"/>
@@ -851,7 +916,7 @@
                                   <m:sty m:val="p"/>
                                 </m:rPr>
                                 <w:rPr>
-                                  <w:rFonts w:ascii="Cambria Math" w:hAnsi="Cambria Math" w:cs="Cambria Math"/>
+                                  <w:rFonts w:ascii="Cambria Math" w:hAnsi="Cambria Math" w:cstheme="minorHAnsi"/>
                                   <w:color w:val="202122"/>
                                   <w:sz w:val="21"/>
                                   <w:szCs w:val="21"/>
@@ -865,7 +930,7 @@
                                 <m:dPr>
                                   <m:ctrlPr>
                                     <w:rPr>
-                                      <w:rFonts w:ascii="Cambria Math" w:hAnsi="Cambria Math" w:cs="Cambria Math"/>
+                                      <w:rFonts w:ascii="Cambria Math" w:hAnsi="Cambria Math" w:cstheme="minorHAnsi"/>
                                       <w:bCs/>
                                       <w:i/>
                                       <w:color w:val="202122"/>
@@ -878,7 +943,7 @@
                                 <m:e>
                                   <m:r>
                                     <w:rPr>
-                                      <w:rFonts w:ascii="Cambria Math" w:hAnsi="Cambria Math" w:cs="Cambria Math"/>
+                                      <w:rFonts w:ascii="Cambria Math" w:hAnsi="Cambria Math" w:cstheme="minorHAnsi"/>
                                       <w:color w:val="202122"/>
                                       <w:sz w:val="21"/>
                                       <w:szCs w:val="21"/>
@@ -894,7 +959,7 @@
                         <m:den>
                           <m:r>
                             <w:rPr>
-                              <w:rFonts w:ascii="Cambria Math" w:hAnsi="Cambria Math" w:cs="Cambria Math"/>
+                              <w:rFonts w:ascii="Cambria Math" w:hAnsi="Cambria Math" w:cstheme="minorHAnsi"/>
                               <w:color w:val="202122"/>
                               <w:sz w:val="21"/>
                               <w:szCs w:val="21"/>
@@ -912,7 +977,7 @@
                     <m:sSupPr>
                       <m:ctrlPr>
                         <w:rPr>
-                          <w:rFonts w:ascii="Cambria Math" w:hAnsi="Cambria Math" w:cs="Cambria Math"/>
+                          <w:rFonts w:ascii="Cambria Math" w:hAnsi="Cambria Math" w:cstheme="minorHAnsi"/>
                           <w:bCs/>
                           <w:i/>
                           <w:color w:val="202122"/>
@@ -927,7 +992,7 @@
                         <m:dPr>
                           <m:ctrlPr>
                             <w:rPr>
-                              <w:rFonts w:ascii="Cambria Math" w:hAnsi="Cambria Math" w:cs="Cambria Math"/>
+                              <w:rFonts w:ascii="Cambria Math" w:hAnsi="Cambria Math" w:cstheme="minorHAnsi"/>
                               <w:bCs/>
                               <w:i/>
                               <w:color w:val="202122"/>
@@ -940,7 +1005,7 @@
                         <m:e>
                           <m:r>
                             <w:rPr>
-                              <w:rFonts w:ascii="Cambria Math" w:hAnsi="Cambria Math" w:cs="Cambria Math"/>
+                              <w:rFonts w:ascii="Cambria Math" w:hAnsi="Cambria Math" w:cstheme="minorHAnsi"/>
                               <w:color w:val="202122"/>
                               <w:sz w:val="21"/>
                               <w:szCs w:val="21"/>
@@ -954,7 +1019,7 @@
                     <m:sup>
                       <m:r>
                         <w:rPr>
-                          <w:rFonts w:ascii="Cambria Math" w:hAnsi="Cambria Math" w:cs="Cambria Math"/>
+                          <w:rFonts w:ascii="Cambria Math" w:hAnsi="Cambria Math" w:cstheme="minorHAnsi"/>
                           <w:color w:val="202122"/>
                           <w:sz w:val="21"/>
                           <w:szCs w:val="21"/>
@@ -974,6 +1039,7 @@
     <w:p>
       <w:pPr>
         <w:rPr>
+          <w:rFonts w:cstheme="minorHAnsi"/>
           <w:bCs/>
           <w:color w:val="202122"/>
           <w:sz w:val="21"/>
@@ -985,6 +1051,7 @@
     <w:p>
       <w:pPr>
         <w:rPr>
+          <w:rFonts w:cstheme="minorHAnsi"/>
           <w:bCs/>
           <w:color w:val="202122"/>
           <w:sz w:val="21"/>
@@ -992,22 +1059,41 @@
           <w:shd w:val="clear" w:color="auto" w:fill="FFFFFF"/>
         </w:rPr>
       </w:pPr>
-      <w:r>
-        <w:rPr>
+    </w:p>
+    <w:p>
+      <w:pPr>
+        <w:rPr>
+          <w:rFonts w:cstheme="minorHAnsi"/>
           <w:bCs/>
           <w:color w:val="202122"/>
-          <w:sz w:val="21"/>
+          <w:sz w:val="28"/>
           <w:szCs w:val="21"/>
+          <w:u w:val="single"/>
           <w:shd w:val="clear" w:color="auto" w:fill="FFFFFF"/>
         </w:rPr>
-        <w:t>Matriz Hessiana:</w:t>
-      </w:r>
-      <w:bookmarkStart w:id="0" w:name="_GoBack"/>
-      <w:bookmarkEnd w:id="0"/>
-    </w:p>
-    <w:p>
-      <w:r>
-        <w:rPr>
+      </w:pPr>
+      <w:r>
+        <w:rPr>
+          <w:rFonts w:cstheme="minorHAnsi"/>
+          <w:bCs/>
+          <w:color w:val="202122"/>
+          <w:sz w:val="28"/>
+          <w:szCs w:val="21"/>
+          <w:u w:val="single"/>
+          <w:shd w:val="clear" w:color="auto" w:fill="FFFFFF"/>
+        </w:rPr>
+        <w:t>Matriz Hessiana</w:t>
+      </w:r>
+    </w:p>
+    <w:p>
+      <w:pPr>
+        <w:rPr>
+          <w:rFonts w:cstheme="minorHAnsi"/>
+        </w:rPr>
+      </w:pPr>
+      <w:r>
+        <w:rPr>
+          <w:rFonts w:cstheme="minorHAnsi"/>
           <w:noProof/>
         </w:rPr>
         <w:drawing>
@@ -1026,7 +1112,7 @@
                     <pic:cNvPicPr/>
                   </pic:nvPicPr>
                   <pic:blipFill>
-                    <a:blip r:embed="rId6"/>
+                    <a:blip r:embed="rId7"/>
                     <a:stretch>
                       <a:fillRect/>
                     </a:stretch>
@@ -1047,6 +1133,1015 @@
         </w:drawing>
       </w:r>
     </w:p>
+    <w:p>
+      <w:pPr>
+        <w:rPr>
+          <w:rFonts w:cstheme="minorHAnsi"/>
+        </w:rPr>
+      </w:pPr>
+    </w:p>
+    <w:p>
+      <w:pPr>
+        <w:rPr>
+          <w:rFonts w:cstheme="minorHAnsi"/>
+        </w:rPr>
+      </w:pPr>
+    </w:p>
+    <w:p>
+      <w:pPr>
+        <w:rPr>
+          <w:rFonts w:cstheme="minorHAnsi"/>
+        </w:rPr>
+      </w:pPr>
+    </w:p>
+    <w:p>
+      <w:pPr>
+        <w:rPr>
+          <w:rFonts w:cstheme="minorHAnsi"/>
+          <w:sz w:val="28"/>
+          <w:u w:val="single"/>
+        </w:rPr>
+      </w:pPr>
+    </w:p>
+    <w:p>
+      <w:pPr>
+        <w:rPr>
+          <w:rFonts w:cstheme="minorHAnsi"/>
+          <w:sz w:val="28"/>
+          <w:u w:val="single"/>
+        </w:rPr>
+      </w:pPr>
+      <w:r>
+        <w:rPr>
+          <w:rFonts w:cstheme="minorHAnsi"/>
+          <w:sz w:val="28"/>
+          <w:u w:val="single"/>
+        </w:rPr>
+        <w:t>Pontos Críticos</w:t>
+      </w:r>
+    </w:p>
+    <w:p>
+      <w:pPr>
+        <w:rPr>
+          <w:rFonts w:cstheme="minorHAnsi"/>
+        </w:rPr>
+      </w:pPr>
+      <w:r>
+        <w:rPr>
+          <w:rFonts w:cstheme="minorHAnsi"/>
+        </w:rPr>
+        <w:t xml:space="preserve">Para esse estudo, o grupo utilizou o vetor gradiente da função e o igualou a zero, buscando o valor de x e y que melhor alcançasse esse valor. Após alguns cálculos foi possível identificar apenas um ponto crítico, localizado no ponto aproximado </w:t>
+      </w:r>
+      <w:proofErr w:type="gramStart"/>
+      <w:r>
+        <w:rPr>
+          <w:rFonts w:cstheme="minorHAnsi"/>
+        </w:rPr>
+        <w:t>x ,</w:t>
+      </w:r>
+      <w:proofErr w:type="gramEnd"/>
+      <w:r>
+        <w:rPr>
+          <w:rFonts w:cstheme="minorHAnsi"/>
+        </w:rPr>
+        <w:t xml:space="preserve"> y = (0,675 , 0,675).</w:t>
+      </w:r>
+    </w:p>
+    <w:p>
+      <w:pPr>
+        <w:rPr>
+          <w:rFonts w:cstheme="minorHAnsi"/>
+        </w:rPr>
+      </w:pPr>
+      <w:r>
+        <w:rPr>
+          <w:noProof/>
+        </w:rPr>
+        <w:drawing>
+          <wp:inline distT="0" distB="0" distL="0" distR="0" wp14:anchorId="03DB0CB1" wp14:editId="7C4BB563">
+            <wp:extent cx="3810000" cy="2171700"/>
+            <wp:effectExtent l="0" t="0" r="0" b="0"/>
+            <wp:docPr id="3" name="Imagem 3"/>
+            <wp:cNvGraphicFramePr>
+              <a:graphicFrameLocks xmlns:a="http://schemas.openxmlformats.org/drawingml/2006/main" noChangeAspect="1"/>
+            </wp:cNvGraphicFramePr>
+            <a:graphic xmlns:a="http://schemas.openxmlformats.org/drawingml/2006/main">
+              <a:graphicData uri="http://schemas.openxmlformats.org/drawingml/2006/picture">
+                <pic:pic xmlns:pic="http://schemas.openxmlformats.org/drawingml/2006/picture">
+                  <pic:nvPicPr>
+                    <pic:cNvPr id="1" name=""/>
+                    <pic:cNvPicPr/>
+                  </pic:nvPicPr>
+                  <pic:blipFill rotWithShape="1">
+                    <a:blip r:embed="rId8"/>
+                    <a:srcRect t="43000"/>
+                    <a:stretch/>
+                  </pic:blipFill>
+                  <pic:spPr bwMode="auto">
+                    <a:xfrm>
+                      <a:off x="0" y="0"/>
+                      <a:ext cx="3810000" cy="2171700"/>
+                    </a:xfrm>
+                    <a:prstGeom prst="rect">
+                      <a:avLst/>
+                    </a:prstGeom>
+                    <a:ln>
+                      <a:noFill/>
+                    </a:ln>
+                    <a:extLst>
+                      <a:ext uri="{53640926-AAD7-44D8-BBD7-CCE9431645EC}">
+                        <a14:shadowObscured xmlns:a14="http://schemas.microsoft.com/office/drawing/2010/main"/>
+                      </a:ext>
+                    </a:extLst>
+                  </pic:spPr>
+                </pic:pic>
+              </a:graphicData>
+            </a:graphic>
+          </wp:inline>
+        </w:drawing>
+      </w:r>
+    </w:p>
+    <w:p>
+      <w:pPr>
+        <w:rPr>
+          <w:rFonts w:cstheme="minorHAnsi"/>
+        </w:rPr>
+      </w:pPr>
+    </w:p>
+    <w:p>
+      <w:pPr>
+        <w:rPr>
+          <w:rFonts w:cstheme="minorHAnsi"/>
+        </w:rPr>
+      </w:pPr>
+    </w:p>
+    <w:p>
+      <w:pPr>
+        <w:rPr>
+          <w:rFonts w:cstheme="minorHAnsi"/>
+          <w:sz w:val="28"/>
+          <w:u w:val="single"/>
+        </w:rPr>
+      </w:pPr>
+    </w:p>
+    <w:p>
+      <w:pPr>
+        <w:rPr>
+          <w:rFonts w:cstheme="minorHAnsi"/>
+          <w:sz w:val="28"/>
+          <w:u w:val="single"/>
+        </w:rPr>
+      </w:pPr>
+      <w:r>
+        <w:rPr>
+          <w:rFonts w:cstheme="minorHAnsi"/>
+          <w:sz w:val="28"/>
+          <w:u w:val="single"/>
+        </w:rPr>
+        <w:t>Existência de Ótimo</w:t>
+      </w:r>
+    </w:p>
+    <w:p>
+      <w:pPr>
+        <w:rPr>
+          <w:rFonts w:cstheme="minorHAnsi"/>
+        </w:rPr>
+      </w:pPr>
+      <w:r>
+        <w:rPr>
+          <w:rFonts w:cstheme="minorHAnsi"/>
+        </w:rPr>
+        <w:t>Os t</w:t>
+      </w:r>
+      <w:r>
+        <w:rPr>
+          <w:rFonts w:cstheme="minorHAnsi"/>
+        </w:rPr>
+        <w:t xml:space="preserve">eoremas 6 e 7 não são utilizáveis visto que a função </w:t>
+      </w:r>
+      <w:r>
+        <w:rPr>
+          <w:rFonts w:cstheme="minorHAnsi"/>
+        </w:rPr>
+        <w:t xml:space="preserve">em questão </w:t>
+      </w:r>
+      <w:r>
+        <w:rPr>
+          <w:rFonts w:cstheme="minorHAnsi"/>
+        </w:rPr>
+        <w:t xml:space="preserve">possui </w:t>
+      </w:r>
+      <w:r>
+        <w:rPr>
+          <w:rFonts w:cstheme="minorHAnsi"/>
+        </w:rPr>
+        <w:t>descontinuidade nos pontos</w:t>
+      </w:r>
+      <w:r>
+        <w:rPr>
+          <w:rFonts w:cstheme="minorHAnsi"/>
+        </w:rPr>
+        <w:t xml:space="preserve"> nos pontos em que x = -y.</w:t>
+      </w:r>
+    </w:p>
+    <w:p>
+      <w:pPr>
+        <w:rPr>
+          <w:rFonts w:cstheme="minorHAnsi"/>
+        </w:rPr>
+      </w:pPr>
+      <w:r>
+        <w:rPr>
+          <w:rFonts w:cstheme="minorHAnsi"/>
+        </w:rPr>
+        <w:t>Agora, tendo em vista o Teorema 8 e o que foi explicado acima (em Pontos Críticos), temos que o ponto mínimo local x* próximo do ponto (</w:t>
+      </w:r>
+      <w:proofErr w:type="gramStart"/>
+      <w:r>
+        <w:rPr>
+          <w:rFonts w:cstheme="minorHAnsi"/>
+        </w:rPr>
+        <w:t>0,67</w:t>
+      </w:r>
+      <w:r>
+        <w:rPr>
+          <w:rFonts w:cstheme="minorHAnsi"/>
+        </w:rPr>
+        <w:t>5 ,</w:t>
+      </w:r>
+      <w:proofErr w:type="gramEnd"/>
+      <w:r>
+        <w:rPr>
+          <w:rFonts w:cstheme="minorHAnsi"/>
+        </w:rPr>
+        <w:t xml:space="preserve"> 0,675) possui gradiente = 0, cumprindo a Condição Necessária de 1ª Ordem.</w:t>
+      </w:r>
+      <w:r>
+        <w:rPr>
+          <w:rFonts w:cstheme="minorHAnsi"/>
+        </w:rPr>
+        <w:t xml:space="preserve"> </w:t>
+      </w:r>
+    </w:p>
+    <w:p>
+      <w:pPr>
+        <w:rPr>
+          <w:rFonts w:cstheme="minorHAnsi"/>
+        </w:rPr>
+      </w:pPr>
+      <w:r>
+        <w:rPr>
+          <w:rFonts w:cstheme="minorHAnsi"/>
+        </w:rPr>
+        <w:t xml:space="preserve">Juntamente a isso, tendo em vista o Teorema 9, após alguns cálculos podemos ver que a matriz Hessiana de f no </w:t>
+      </w:r>
+      <w:r>
+        <w:rPr>
+          <w:rFonts w:cstheme="minorHAnsi"/>
+        </w:rPr>
+        <w:t xml:space="preserve">mesmo </w:t>
+      </w:r>
+      <w:r>
+        <w:rPr>
+          <w:rFonts w:cstheme="minorHAnsi"/>
+        </w:rPr>
+        <w:t xml:space="preserve">ponto x* </w:t>
+      </w:r>
+      <w:r>
+        <w:rPr>
+          <w:rFonts w:cstheme="minorHAnsi"/>
+        </w:rPr>
+        <w:t xml:space="preserve">é uma matriz simétrica e possui autovalores maiores que 0 sendo, dessa forma, uma matriz </w:t>
+      </w:r>
+      <w:r>
+        <w:rPr>
+          <w:rFonts w:cstheme="minorHAnsi"/>
+        </w:rPr>
+        <w:t>definida positiva</w:t>
+      </w:r>
+      <w:r>
+        <w:rPr>
+          <w:rFonts w:cstheme="minorHAnsi"/>
+        </w:rPr>
+        <w:t>, cumprindo a Condição Necessária de 2ª Ordem</w:t>
+      </w:r>
+    </w:p>
+    <w:p>
+      <w:pPr>
+        <w:rPr>
+          <w:rFonts w:cstheme="minorHAnsi"/>
+        </w:rPr>
+      </w:pPr>
+      <w:r>
+        <w:rPr>
+          <w:rFonts w:cstheme="minorHAnsi"/>
+        </w:rPr>
+        <w:t xml:space="preserve">Por fim, sabendo-se de como f se comporta frente aos Teoremas 8 e 9, podemos consequentemente concluir que o Teorema 10 (Condição Suficiente de 2ª Ordem) é cumprido </w:t>
+      </w:r>
+      <w:r>
+        <w:rPr>
+          <w:rFonts w:cstheme="minorHAnsi"/>
+        </w:rPr>
+        <w:t>e, portanto, x* é mínimo estrito de f.</w:t>
+      </w:r>
+    </w:p>
+    <w:p>
+      <w:pPr>
+        <w:rPr>
+          <w:rFonts w:cstheme="minorHAnsi"/>
+        </w:rPr>
+      </w:pPr>
+    </w:p>
+    <w:p>
+      <w:pPr>
+        <w:rPr>
+          <w:rFonts w:cstheme="minorHAnsi"/>
+        </w:rPr>
+      </w:pPr>
+    </w:p>
+    <w:p>
+      <w:pPr>
+        <w:rPr>
+          <w:rFonts w:cstheme="minorHAnsi"/>
+        </w:rPr>
+      </w:pPr>
+    </w:p>
+    <w:p>
+      <w:pPr>
+        <w:rPr>
+          <w:rFonts w:cstheme="minorHAnsi"/>
+        </w:rPr>
+      </w:pPr>
+    </w:p>
+    <w:p>
+      <w:pPr>
+        <w:rPr>
+          <w:rFonts w:cstheme="minorHAnsi"/>
+        </w:rPr>
+      </w:pPr>
+      <w:bookmarkStart w:id="0" w:name="_GoBack"/>
+      <w:bookmarkEnd w:id="0"/>
+    </w:p>
+    <w:p>
+      <w:pPr>
+        <w:rPr>
+          <w:rFonts w:cstheme="minorHAnsi"/>
+          <w:sz w:val="28"/>
+          <w:u w:val="single"/>
+        </w:rPr>
+      </w:pPr>
+      <w:r>
+        <w:rPr>
+          <w:rFonts w:cstheme="minorHAnsi"/>
+          <w:sz w:val="28"/>
+          <w:u w:val="single"/>
+        </w:rPr>
+        <w:lastRenderedPageBreak/>
+        <w:t>Implementação dos Métodos</w:t>
+      </w:r>
+    </w:p>
+    <w:p>
+      <w:pPr>
+        <w:rPr>
+          <w:rFonts w:cstheme="minorHAnsi"/>
+        </w:rPr>
+      </w:pPr>
+      <w:r>
+        <w:rPr>
+          <w:rFonts w:cstheme="minorHAnsi"/>
+        </w:rPr>
+        <w:t xml:space="preserve">De forma a obter </w:t>
+      </w:r>
+      <w:proofErr w:type="gramStart"/>
+      <w:r>
+        <w:rPr>
+          <w:rFonts w:cstheme="minorHAnsi"/>
+        </w:rPr>
+        <w:t>o(</w:t>
+      </w:r>
+      <w:proofErr w:type="gramEnd"/>
+      <w:r>
+        <w:rPr>
+          <w:rFonts w:cstheme="minorHAnsi"/>
+        </w:rPr>
+        <w:t xml:space="preserve">s) ponto(s) mínimo(s) da função, desenvolvemos </w:t>
+      </w:r>
+      <w:r>
+        <w:rPr>
+          <w:rFonts w:cstheme="minorHAnsi"/>
+        </w:rPr>
+        <w:t xml:space="preserve">em Python </w:t>
+      </w:r>
+      <w:r>
+        <w:rPr>
+          <w:rFonts w:cstheme="minorHAnsi"/>
+        </w:rPr>
+        <w:t xml:space="preserve">os algoritmos dos métodos </w:t>
+      </w:r>
+      <w:r>
+        <w:rPr>
+          <w:rFonts w:cstheme="minorHAnsi"/>
+        </w:rPr>
+        <w:t xml:space="preserve">Gradiente, Newton e Quase Newton </w:t>
+      </w:r>
+      <w:r>
+        <w:rPr>
+          <w:rFonts w:cstheme="minorHAnsi"/>
+        </w:rPr>
+        <w:t>utilizando a B</w:t>
+      </w:r>
+      <w:r>
+        <w:rPr>
+          <w:rFonts w:cstheme="minorHAnsi"/>
+        </w:rPr>
+        <w:t xml:space="preserve">usca </w:t>
+      </w:r>
+      <w:r>
+        <w:rPr>
+          <w:rFonts w:cstheme="minorHAnsi"/>
+        </w:rPr>
+        <w:t xml:space="preserve">de </w:t>
+      </w:r>
+      <w:proofErr w:type="spellStart"/>
+      <w:r>
+        <w:rPr>
+          <w:rFonts w:cstheme="minorHAnsi"/>
+        </w:rPr>
+        <w:t>Armijo</w:t>
+      </w:r>
+      <w:proofErr w:type="spellEnd"/>
+      <w:r>
+        <w:rPr>
+          <w:rFonts w:cstheme="minorHAnsi"/>
+        </w:rPr>
+        <w:t>.</w:t>
+      </w:r>
+    </w:p>
+    <w:p>
+      <w:pPr>
+        <w:rPr>
+          <w:rFonts w:cstheme="minorHAnsi"/>
+        </w:rPr>
+      </w:pPr>
+      <w:r>
+        <w:rPr>
+          <w:rFonts w:cstheme="minorHAnsi"/>
+        </w:rPr>
+        <w:t>Foram utilizados</w:t>
+      </w:r>
+      <w:r>
+        <w:rPr>
+          <w:rFonts w:cstheme="minorHAnsi"/>
+        </w:rPr>
+        <w:t xml:space="preserve"> os seguintes </w:t>
+      </w:r>
+      <w:r>
+        <w:rPr>
+          <w:rFonts w:cstheme="minorHAnsi"/>
+        </w:rPr>
+        <w:t xml:space="preserve">critérios de parada </w:t>
+      </w:r>
+      <w:r>
+        <w:rPr>
+          <w:rFonts w:cstheme="minorHAnsi"/>
+        </w:rPr>
+        <w:t>nos algoritmos</w:t>
+      </w:r>
+      <w:r>
+        <w:rPr>
+          <w:rFonts w:cstheme="minorHAnsi"/>
+        </w:rPr>
+        <w:t>:</w:t>
+      </w:r>
+    </w:p>
+    <w:p>
+      <w:pPr>
+        <w:pStyle w:val="PargrafodaLista"/>
+        <w:numPr>
+          <w:ilvl w:val="0"/>
+          <w:numId w:val="4"/>
+        </w:numPr>
+        <w:rPr>
+          <w:rFonts w:cstheme="minorHAnsi"/>
+        </w:rPr>
+      </w:pPr>
+      <w:r>
+        <w:rPr>
+          <w:rFonts w:cstheme="minorHAnsi"/>
+        </w:rPr>
+        <w:t>Número de iterações: 100</w:t>
+      </w:r>
+    </w:p>
+    <w:p>
+      <w:pPr>
+        <w:pStyle w:val="PargrafodaLista"/>
+        <w:numPr>
+          <w:ilvl w:val="0"/>
+          <w:numId w:val="4"/>
+        </w:numPr>
+        <w:rPr>
+          <w:rFonts w:cstheme="minorHAnsi"/>
+        </w:rPr>
+      </w:pPr>
+      <w:r>
+        <w:rPr>
+          <w:rFonts w:cstheme="minorHAnsi"/>
+        </w:rPr>
+        <w:t>Vetor gradiente &lt;= (</w:t>
+      </w:r>
+      <m:oMath>
+        <m:sSup>
+          <m:sSupPr>
+            <m:ctrlPr>
+              <w:rPr>
+                <w:rFonts w:ascii="Cambria Math" w:hAnsi="Cambria Math" w:cstheme="minorHAnsi"/>
+                <w:i/>
+                <w:sz w:val="20"/>
+                <w:szCs w:val="20"/>
+              </w:rPr>
+            </m:ctrlPr>
+          </m:sSupPr>
+          <m:e>
+            <m:r>
+              <w:rPr>
+                <w:rFonts w:ascii="Cambria Math" w:hAnsi="Cambria Math" w:cstheme="minorHAnsi"/>
+                <w:sz w:val="20"/>
+                <w:szCs w:val="20"/>
+              </w:rPr>
+              <m:t>10</m:t>
+            </m:r>
+          </m:e>
+          <m:sup>
+            <m:r>
+              <w:rPr>
+                <w:rFonts w:ascii="Cambria Math" w:hAnsi="Cambria Math" w:cstheme="minorHAnsi"/>
+                <w:sz w:val="20"/>
+                <w:szCs w:val="20"/>
+              </w:rPr>
+              <m:t>-8</m:t>
+            </m:r>
+          </m:sup>
+        </m:sSup>
+      </m:oMath>
+      <w:r>
+        <w:rPr>
+          <w:rFonts w:cstheme="minorHAnsi"/>
+        </w:rPr>
+        <w:t xml:space="preserve">, </w:t>
+      </w:r>
+      <m:oMath>
+        <m:sSup>
+          <m:sSupPr>
+            <m:ctrlPr>
+              <w:rPr>
+                <w:rFonts w:ascii="Cambria Math" w:hAnsi="Cambria Math" w:cstheme="minorHAnsi"/>
+                <w:i/>
+                <w:sz w:val="20"/>
+                <w:szCs w:val="20"/>
+              </w:rPr>
+            </m:ctrlPr>
+          </m:sSupPr>
+          <m:e>
+            <m:r>
+              <w:rPr>
+                <w:rFonts w:ascii="Cambria Math" w:hAnsi="Cambria Math" w:cstheme="minorHAnsi"/>
+                <w:sz w:val="20"/>
+                <w:szCs w:val="20"/>
+              </w:rPr>
+              <m:t>10</m:t>
+            </m:r>
+          </m:e>
+          <m:sup>
+            <m:r>
+              <w:rPr>
+                <w:rFonts w:ascii="Cambria Math" w:hAnsi="Cambria Math" w:cstheme="minorHAnsi"/>
+                <w:sz w:val="20"/>
+                <w:szCs w:val="20"/>
+              </w:rPr>
+              <m:t>-8</m:t>
+            </m:r>
+          </m:sup>
+        </m:sSup>
+      </m:oMath>
+      <w:r>
+        <w:rPr>
+          <w:rFonts w:cstheme="minorHAnsi"/>
+        </w:rPr>
+        <w:t>)</w:t>
+      </w:r>
+    </w:p>
+    <w:p>
+      <w:pPr>
+        <w:rPr>
+          <w:rFonts w:cstheme="minorHAnsi"/>
+        </w:rPr>
+      </w:pPr>
+      <w:r>
+        <w:rPr>
+          <w:rFonts w:cstheme="minorHAnsi"/>
+        </w:rPr>
+        <w:t>Além disso, foram utilizados os seguinte</w:t>
+      </w:r>
+      <w:r>
+        <w:rPr>
+          <w:rFonts w:cstheme="minorHAnsi"/>
+        </w:rPr>
+        <w:t>s parâmetros durante os testes:</w:t>
+      </w:r>
+    </w:p>
+    <w:p>
+      <w:pPr>
+        <w:pStyle w:val="PargrafodaLista"/>
+        <w:numPr>
+          <w:ilvl w:val="0"/>
+          <w:numId w:val="5"/>
+        </w:numPr>
+        <w:rPr>
+          <w:rFonts w:cstheme="minorHAnsi"/>
+        </w:rPr>
+      </w:pPr>
+      <w:r>
+        <w:rPr>
+          <w:rFonts w:cstheme="minorHAnsi"/>
+          <w:szCs w:val="20"/>
+        </w:rPr>
+        <w:t>ɳ = 0,5</w:t>
+      </w:r>
+    </w:p>
+    <w:p>
+      <w:pPr>
+        <w:pStyle w:val="PargrafodaLista"/>
+        <w:numPr>
+          <w:ilvl w:val="0"/>
+          <w:numId w:val="5"/>
+        </w:numPr>
+        <w:rPr>
+          <w:rFonts w:cstheme="minorHAnsi"/>
+        </w:rPr>
+      </w:pPr>
+      <w:proofErr w:type="gramStart"/>
+      <w:r>
+        <w:rPr>
+          <w:rFonts w:cstheme="minorHAnsi"/>
+          <w:szCs w:val="20"/>
+        </w:rPr>
+        <w:t>γ</w:t>
+      </w:r>
+      <w:proofErr w:type="gramEnd"/>
+      <w:r>
+        <w:rPr>
+          <w:rFonts w:cstheme="minorHAnsi"/>
+          <w:szCs w:val="20"/>
+        </w:rPr>
+        <w:t xml:space="preserve"> = 0,8</w:t>
+      </w:r>
+    </w:p>
+    <w:p>
+      <w:pPr>
+        <w:pStyle w:val="PargrafodaLista"/>
+        <w:numPr>
+          <w:ilvl w:val="0"/>
+          <w:numId w:val="5"/>
+        </w:numPr>
+        <w:rPr>
+          <w:rFonts w:cstheme="minorHAnsi"/>
+        </w:rPr>
+      </w:pPr>
+      <w:r>
+        <w:rPr>
+          <w:rFonts w:cstheme="minorHAnsi"/>
+          <w:szCs w:val="20"/>
+        </w:rPr>
+        <w:t xml:space="preserve">ε = </w:t>
+      </w:r>
+      <m:oMath>
+        <m:sSup>
+          <m:sSupPr>
+            <m:ctrlPr>
+              <w:rPr>
+                <w:rFonts w:ascii="Cambria Math" w:hAnsi="Cambria Math" w:cstheme="minorHAnsi"/>
+                <w:i/>
+                <w:szCs w:val="20"/>
+              </w:rPr>
+            </m:ctrlPr>
+          </m:sSupPr>
+          <m:e>
+            <m:r>
+              <w:rPr>
+                <w:rFonts w:ascii="Cambria Math" w:hAnsi="Cambria Math" w:cstheme="minorHAnsi"/>
+                <w:szCs w:val="20"/>
+              </w:rPr>
+              <m:t>10</m:t>
+            </m:r>
+          </m:e>
+          <m:sup>
+            <m:r>
+              <w:rPr>
+                <w:rFonts w:ascii="Cambria Math" w:hAnsi="Cambria Math" w:cstheme="minorHAnsi"/>
+                <w:szCs w:val="20"/>
+              </w:rPr>
+              <m:t>-8</m:t>
+            </m:r>
+          </m:sup>
+        </m:sSup>
+      </m:oMath>
+    </w:p>
+    <w:p>
+      <w:pPr>
+        <w:rPr>
+          <w:rFonts w:cstheme="minorHAnsi"/>
+        </w:rPr>
+      </w:pPr>
+      <w:r>
+        <w:rPr>
+          <w:rFonts w:cstheme="minorHAnsi"/>
+        </w:rPr>
+        <w:t xml:space="preserve">O valor de </w:t>
+      </w:r>
+      <w:r>
+        <w:rPr>
+          <w:rFonts w:cstheme="minorHAnsi"/>
+        </w:rPr>
+        <w:t>E</w:t>
+      </w:r>
+      <w:r>
+        <w:rPr>
+          <w:rFonts w:cstheme="minorHAnsi"/>
+        </w:rPr>
+        <w:t xml:space="preserve">rro foi </w:t>
+      </w:r>
+      <w:r>
+        <w:rPr>
+          <w:rFonts w:cstheme="minorHAnsi"/>
+        </w:rPr>
+        <w:t xml:space="preserve">encontrado </w:t>
+      </w:r>
+      <w:r>
+        <w:rPr>
+          <w:rFonts w:cstheme="minorHAnsi"/>
+        </w:rPr>
+        <w:t xml:space="preserve">através do </w:t>
+      </w:r>
+      <w:r>
+        <w:rPr>
+          <w:rFonts w:cstheme="minorHAnsi"/>
+        </w:rPr>
+        <w:t xml:space="preserve">cálculo do </w:t>
+      </w:r>
+      <w:r>
+        <w:rPr>
+          <w:rFonts w:cstheme="minorHAnsi"/>
+        </w:rPr>
+        <w:t>módulo do vetor gradiente</w:t>
+      </w:r>
+      <w:r>
+        <w:rPr>
+          <w:rFonts w:cstheme="minorHAnsi"/>
+        </w:rPr>
+        <w:t>:</w:t>
+      </w:r>
+    </w:p>
+    <w:p>
+      <w:pPr>
+        <w:rPr>
+          <w:rFonts w:cstheme="minorHAnsi"/>
+        </w:rPr>
+      </w:pPr>
+      <m:oMathPara>
+        <m:oMath>
+          <m:r>
+            <w:rPr>
+              <w:rFonts w:ascii="Cambria Math" w:hAnsi="Cambria Math" w:cstheme="minorHAnsi"/>
+            </w:rPr>
+            <m:t xml:space="preserve">error= </m:t>
+          </m:r>
+          <m:rad>
+            <m:radPr>
+              <m:ctrlPr>
+                <w:rPr>
+                  <w:rFonts w:ascii="Cambria Math" w:hAnsi="Cambria Math" w:cstheme="minorHAnsi"/>
+                  <w:i/>
+                </w:rPr>
+              </m:ctrlPr>
+            </m:radPr>
+            <m:deg>
+              <m:r>
+                <w:rPr>
+                  <w:rFonts w:ascii="Cambria Math" w:hAnsi="Cambria Math" w:cstheme="minorHAnsi"/>
+                </w:rPr>
+                <m:t>2</m:t>
+              </m:r>
+            </m:deg>
+            <m:e>
+              <m:sSup>
+                <m:sSupPr>
+                  <m:ctrlPr>
+                    <w:rPr>
+                      <w:rFonts w:ascii="Cambria Math" w:hAnsi="Cambria Math" w:cstheme="minorHAnsi"/>
+                      <w:i/>
+                    </w:rPr>
+                  </m:ctrlPr>
+                </m:sSupPr>
+                <m:e>
+                  <m:r>
+                    <w:rPr>
+                      <w:rFonts w:ascii="Cambria Math" w:hAnsi="Cambria Math" w:cstheme="minorHAnsi"/>
+                    </w:rPr>
+                    <m:t>x</m:t>
+                  </m:r>
+                </m:e>
+                <m:sup>
+                  <m:r>
+                    <w:rPr>
+                      <w:rFonts w:ascii="Cambria Math" w:hAnsi="Cambria Math" w:cstheme="minorHAnsi"/>
+                    </w:rPr>
+                    <m:t>2</m:t>
+                  </m:r>
+                </m:sup>
+              </m:sSup>
+              <m:r>
+                <w:rPr>
+                  <w:rFonts w:ascii="Cambria Math" w:hAnsi="Cambria Math" w:cstheme="minorHAnsi"/>
+                </w:rPr>
+                <m:t xml:space="preserve">+ </m:t>
+              </m:r>
+              <m:sSup>
+                <m:sSupPr>
+                  <m:ctrlPr>
+                    <w:rPr>
+                      <w:rFonts w:ascii="Cambria Math" w:hAnsi="Cambria Math" w:cstheme="minorHAnsi"/>
+                      <w:i/>
+                    </w:rPr>
+                  </m:ctrlPr>
+                </m:sSupPr>
+                <m:e>
+                  <m:r>
+                    <w:rPr>
+                      <w:rFonts w:ascii="Cambria Math" w:hAnsi="Cambria Math" w:cstheme="minorHAnsi"/>
+                    </w:rPr>
+                    <m:t>y</m:t>
+                  </m:r>
+                </m:e>
+                <m:sup>
+                  <m:r>
+                    <w:rPr>
+                      <w:rFonts w:ascii="Cambria Math" w:hAnsi="Cambria Math" w:cstheme="minorHAnsi"/>
+                    </w:rPr>
+                    <m:t>2</m:t>
+                  </m:r>
+                </m:sup>
+              </m:sSup>
+            </m:e>
+          </m:rad>
+        </m:oMath>
+      </m:oMathPara>
+    </w:p>
+    <w:p>
+      <w:pPr>
+        <w:rPr>
+          <w:rFonts w:cstheme="minorHAnsi"/>
+        </w:rPr>
+      </w:pPr>
+    </w:p>
+    <w:p>
+      <w:pPr>
+        <w:rPr>
+          <w:rFonts w:cstheme="minorHAnsi"/>
+          <w:u w:val="single"/>
+        </w:rPr>
+      </w:pPr>
+      <w:r>
+        <w:rPr>
+          <w:rFonts w:cstheme="minorHAnsi"/>
+          <w:u w:val="single"/>
+        </w:rPr>
+        <w:t>Método Gradiente</w:t>
+      </w:r>
+    </w:p>
+    <w:bookmarkStart w:id="1" w:name="_MON_1683911477"/>
+    <w:bookmarkEnd w:id="1"/>
+    <w:p>
+      <w:pPr>
+        <w:rPr>
+          <w:rFonts w:cstheme="minorHAnsi"/>
+        </w:rPr>
+      </w:pPr>
+      <w:r>
+        <w:rPr>
+          <w:rFonts w:cstheme="minorHAnsi"/>
+        </w:rPr>
+        <w:object w:dxaOrig="8851" w:dyaOrig="1762">
+          <v:shapetype id="_x0000_t75" coordsize="21600,21600" o:spt="75" o:preferrelative="t" path="m@4@5l@4@11@9@11@9@5xe" filled="f" stroked="f">
+            <v:stroke joinstyle="miter"/>
+            <v:formulas>
+              <v:f eqn="if lineDrawn pixelLineWidth 0"/>
+              <v:f eqn="sum @0 1 0"/>
+              <v:f eqn="sum 0 0 @1"/>
+              <v:f eqn="prod @2 1 2"/>
+              <v:f eqn="prod @3 21600 pixelWidth"/>
+              <v:f eqn="prod @3 21600 pixelHeight"/>
+              <v:f eqn="sum @0 0 1"/>
+              <v:f eqn="prod @6 1 2"/>
+              <v:f eqn="prod @7 21600 pixelWidth"/>
+              <v:f eqn="sum @8 21600 0"/>
+              <v:f eqn="prod @7 21600 pixelHeight"/>
+              <v:f eqn="sum @10 21600 0"/>
+            </v:formulas>
+            <v:path o:extrusionok="f" gradientshapeok="t" o:connecttype="rect"/>
+            <o:lock v:ext="edit" aspectratio="t"/>
+          </v:shapetype>
+          <v:shape id="_x0000_i1025" type="#_x0000_t75" style="width:423.75pt;height:84pt" o:ole="">
+            <v:imagedata r:id="rId9" o:title=""/>
+          </v:shape>
+          <o:OLEObject Type="Embed" ProgID="Excel.Sheet.12" ShapeID="_x0000_i1025" DrawAspect="Content" ObjectID="_1683961625" r:id="rId10"/>
+        </w:object>
+      </w:r>
+    </w:p>
+    <w:p>
+      <w:pPr>
+        <w:rPr>
+          <w:rFonts w:cstheme="minorHAnsi"/>
+        </w:rPr>
+      </w:pPr>
+    </w:p>
+    <w:p>
+      <w:pPr>
+        <w:rPr>
+          <w:rFonts w:cstheme="minorHAnsi"/>
+          <w:u w:val="single"/>
+        </w:rPr>
+      </w:pPr>
+      <w:r>
+        <w:rPr>
+          <w:rFonts w:cstheme="minorHAnsi"/>
+          <w:u w:val="single"/>
+        </w:rPr>
+        <w:t>Método Newton</w:t>
+      </w:r>
+    </w:p>
+    <w:bookmarkStart w:id="2" w:name="_MON_1683915315"/>
+    <w:bookmarkEnd w:id="2"/>
+    <w:p>
+      <w:pPr>
+        <w:rPr>
+          <w:rFonts w:cstheme="minorHAnsi"/>
+        </w:rPr>
+      </w:pPr>
+      <w:r>
+        <w:rPr>
+          <w:rFonts w:cstheme="minorHAnsi"/>
+        </w:rPr>
+        <w:object w:dxaOrig="8851" w:dyaOrig="1762">
+          <v:shape id="_x0000_i1026" type="#_x0000_t75" style="width:424.5pt;height:84.75pt" o:ole="">
+            <v:imagedata r:id="rId11" o:title=""/>
+          </v:shape>
+          <o:OLEObject Type="Embed" ProgID="Excel.Sheet.12" ShapeID="_x0000_i1026" DrawAspect="Content" ObjectID="_1683961626" r:id="rId12"/>
+        </w:object>
+      </w:r>
+    </w:p>
+    <w:p>
+      <w:pPr>
+        <w:rPr>
+          <w:rFonts w:cstheme="minorHAnsi"/>
+        </w:rPr>
+      </w:pPr>
+    </w:p>
+    <w:p>
+      <w:pPr>
+        <w:rPr>
+          <w:rFonts w:cstheme="minorHAnsi"/>
+          <w:u w:val="single"/>
+        </w:rPr>
+      </w:pPr>
+      <w:r>
+        <w:rPr>
+          <w:rFonts w:cstheme="minorHAnsi"/>
+          <w:u w:val="single"/>
+        </w:rPr>
+        <w:t>Método Quase Newton</w:t>
+      </w:r>
+    </w:p>
+    <w:bookmarkStart w:id="3" w:name="_MON_1683915456"/>
+    <w:bookmarkEnd w:id="3"/>
+    <w:p>
+      <w:pPr>
+        <w:rPr>
+          <w:rFonts w:cstheme="minorHAnsi"/>
+          <w:u w:val="single"/>
+        </w:rPr>
+      </w:pPr>
+      <w:r>
+        <w:rPr>
+          <w:rFonts w:cstheme="minorHAnsi"/>
+        </w:rPr>
+        <w:object w:dxaOrig="8851" w:dyaOrig="1762">
+          <v:shape id="_x0000_i1027" type="#_x0000_t75" style="width:424.5pt;height:84.75pt" o:ole="">
+            <v:imagedata r:id="rId13" o:title=""/>
+          </v:shape>
+          <o:OLEObject Type="Embed" ProgID="Excel.Sheet.12" ShapeID="_x0000_i1027" DrawAspect="Content" ObjectID="_1683961627" r:id="rId14"/>
+        </w:object>
+      </w:r>
+    </w:p>
     <w:sectPr>
       <w:pgSz w:w="11906" w:h="16838"/>
       <w:pgMar w:top="1417" w:right="1701" w:bottom="1417" w:left="1701" w:header="708" w:footer="708" w:gutter="0"/>
@@ -1055,6 +2150,462 @@
     </w:sectPr>
   </w:body>
 </w:document>
+</file>
+
+<file path=word/numbering.xml><?xml version="1.0" encoding="utf-8"?>
+<w:numbering xmlns:wpc="http://schemas.microsoft.com/office/word/2010/wordprocessingCanvas" xmlns:cx="http://schemas.microsoft.com/office/drawing/2014/chartex" xmlns:mc="http://schemas.openxmlformats.org/markup-compatibility/2006" xmlns:o="urn:schemas-microsoft-com:office:office" xmlns:r="http://schemas.openxmlformats.org/officeDocument/2006/relationships" xmlns:m="http://schemas.openxmlformats.org/officeDocument/2006/math" xmlns:v="urn:schemas-microsoft-com:vml" xmlns:wp14="http://schemas.microsoft.com/office/word/2010/wordprocessingDrawing" xmlns:wp="http://schemas.openxmlformats.org/drawingml/2006/wordprocessingDrawing" xmlns:w10="urn:schemas-microsoft-com:office:word" xmlns:w="http://schemas.openxmlformats.org/wordprocessingml/2006/main" xmlns:w14="http://schemas.microsoft.com/office/word/2010/wordml" xmlns:w15="http://schemas.microsoft.com/office/word/2012/wordml" xmlns:w16se="http://schemas.microsoft.com/office/word/2015/wordml/symex" xmlns:wpg="http://schemas.microsoft.com/office/word/2010/wordprocessingGroup" xmlns:wpi="http://schemas.microsoft.com/office/word/2010/wordprocessingInk" xmlns:wne="http://schemas.microsoft.com/office/word/2006/wordml" xmlns:wps="http://schemas.microsoft.com/office/word/2010/wordprocessingShape" mc:Ignorable="w14 w15 w16se wp14">
+  <w:abstractNum w:abstractNumId="0" w15:restartNumberingAfterBreak="0">
+    <w:nsid w:val="0E975F2C"/>
+    <w:multiLevelType w:val="hybridMultilevel"/>
+    <w:tmpl w:val="B11E380C"/>
+    <w:lvl w:ilvl="0" w:tplc="0416000F">
+      <w:start w:val="1"/>
+      <w:numFmt w:val="decimal"/>
+      <w:lvlText w:val="%1."/>
+      <w:lvlJc w:val="left"/>
+      <w:pPr>
+        <w:ind w:left="720" w:hanging="360"/>
+      </w:pPr>
+    </w:lvl>
+    <w:lvl w:ilvl="1" w:tplc="04160019" w:tentative="1">
+      <w:start w:val="1"/>
+      <w:numFmt w:val="lowerLetter"/>
+      <w:lvlText w:val="%2."/>
+      <w:lvlJc w:val="left"/>
+      <w:pPr>
+        <w:ind w:left="1440" w:hanging="360"/>
+      </w:pPr>
+    </w:lvl>
+    <w:lvl w:ilvl="2" w:tplc="0416001B" w:tentative="1">
+      <w:start w:val="1"/>
+      <w:numFmt w:val="lowerRoman"/>
+      <w:lvlText w:val="%3."/>
+      <w:lvlJc w:val="right"/>
+      <w:pPr>
+        <w:ind w:left="2160" w:hanging="180"/>
+      </w:pPr>
+    </w:lvl>
+    <w:lvl w:ilvl="3" w:tplc="0416000F" w:tentative="1">
+      <w:start w:val="1"/>
+      <w:numFmt w:val="decimal"/>
+      <w:lvlText w:val="%4."/>
+      <w:lvlJc w:val="left"/>
+      <w:pPr>
+        <w:ind w:left="2880" w:hanging="360"/>
+      </w:pPr>
+    </w:lvl>
+    <w:lvl w:ilvl="4" w:tplc="04160019" w:tentative="1">
+      <w:start w:val="1"/>
+      <w:numFmt w:val="lowerLetter"/>
+      <w:lvlText w:val="%5."/>
+      <w:lvlJc w:val="left"/>
+      <w:pPr>
+        <w:ind w:left="3600" w:hanging="360"/>
+      </w:pPr>
+    </w:lvl>
+    <w:lvl w:ilvl="5" w:tplc="0416001B" w:tentative="1">
+      <w:start w:val="1"/>
+      <w:numFmt w:val="lowerRoman"/>
+      <w:lvlText w:val="%6."/>
+      <w:lvlJc w:val="right"/>
+      <w:pPr>
+        <w:ind w:left="4320" w:hanging="180"/>
+      </w:pPr>
+    </w:lvl>
+    <w:lvl w:ilvl="6" w:tplc="0416000F" w:tentative="1">
+      <w:start w:val="1"/>
+      <w:numFmt w:val="decimal"/>
+      <w:lvlText w:val="%7."/>
+      <w:lvlJc w:val="left"/>
+      <w:pPr>
+        <w:ind w:left="5040" w:hanging="360"/>
+      </w:pPr>
+    </w:lvl>
+    <w:lvl w:ilvl="7" w:tplc="04160019" w:tentative="1">
+      <w:start w:val="1"/>
+      <w:numFmt w:val="lowerLetter"/>
+      <w:lvlText w:val="%8."/>
+      <w:lvlJc w:val="left"/>
+      <w:pPr>
+        <w:ind w:left="5760" w:hanging="360"/>
+      </w:pPr>
+    </w:lvl>
+    <w:lvl w:ilvl="8" w:tplc="0416001B" w:tentative="1">
+      <w:start w:val="1"/>
+      <w:numFmt w:val="lowerRoman"/>
+      <w:lvlText w:val="%9."/>
+      <w:lvlJc w:val="right"/>
+      <w:pPr>
+        <w:ind w:left="6480" w:hanging="180"/>
+      </w:pPr>
+    </w:lvl>
+  </w:abstractNum>
+  <w:abstractNum w:abstractNumId="1" w15:restartNumberingAfterBreak="0">
+    <w:nsid w:val="20B02834"/>
+    <w:multiLevelType w:val="hybridMultilevel"/>
+    <w:tmpl w:val="F7669656"/>
+    <w:lvl w:ilvl="0" w:tplc="0416000F">
+      <w:start w:val="1"/>
+      <w:numFmt w:val="decimal"/>
+      <w:lvlText w:val="%1."/>
+      <w:lvlJc w:val="left"/>
+      <w:pPr>
+        <w:ind w:left="720" w:hanging="360"/>
+      </w:pPr>
+    </w:lvl>
+    <w:lvl w:ilvl="1" w:tplc="04160019" w:tentative="1">
+      <w:start w:val="1"/>
+      <w:numFmt w:val="lowerLetter"/>
+      <w:lvlText w:val="%2."/>
+      <w:lvlJc w:val="left"/>
+      <w:pPr>
+        <w:ind w:left="1440" w:hanging="360"/>
+      </w:pPr>
+    </w:lvl>
+    <w:lvl w:ilvl="2" w:tplc="0416001B" w:tentative="1">
+      <w:start w:val="1"/>
+      <w:numFmt w:val="lowerRoman"/>
+      <w:lvlText w:val="%3."/>
+      <w:lvlJc w:val="right"/>
+      <w:pPr>
+        <w:ind w:left="2160" w:hanging="180"/>
+      </w:pPr>
+    </w:lvl>
+    <w:lvl w:ilvl="3" w:tplc="0416000F" w:tentative="1">
+      <w:start w:val="1"/>
+      <w:numFmt w:val="decimal"/>
+      <w:lvlText w:val="%4."/>
+      <w:lvlJc w:val="left"/>
+      <w:pPr>
+        <w:ind w:left="2880" w:hanging="360"/>
+      </w:pPr>
+    </w:lvl>
+    <w:lvl w:ilvl="4" w:tplc="04160019" w:tentative="1">
+      <w:start w:val="1"/>
+      <w:numFmt w:val="lowerLetter"/>
+      <w:lvlText w:val="%5."/>
+      <w:lvlJc w:val="left"/>
+      <w:pPr>
+        <w:ind w:left="3600" w:hanging="360"/>
+      </w:pPr>
+    </w:lvl>
+    <w:lvl w:ilvl="5" w:tplc="0416001B" w:tentative="1">
+      <w:start w:val="1"/>
+      <w:numFmt w:val="lowerRoman"/>
+      <w:lvlText w:val="%6."/>
+      <w:lvlJc w:val="right"/>
+      <w:pPr>
+        <w:ind w:left="4320" w:hanging="180"/>
+      </w:pPr>
+    </w:lvl>
+    <w:lvl w:ilvl="6" w:tplc="0416000F" w:tentative="1">
+      <w:start w:val="1"/>
+      <w:numFmt w:val="decimal"/>
+      <w:lvlText w:val="%7."/>
+      <w:lvlJc w:val="left"/>
+      <w:pPr>
+        <w:ind w:left="5040" w:hanging="360"/>
+      </w:pPr>
+    </w:lvl>
+    <w:lvl w:ilvl="7" w:tplc="04160019" w:tentative="1">
+      <w:start w:val="1"/>
+      <w:numFmt w:val="lowerLetter"/>
+      <w:lvlText w:val="%8."/>
+      <w:lvlJc w:val="left"/>
+      <w:pPr>
+        <w:ind w:left="5760" w:hanging="360"/>
+      </w:pPr>
+    </w:lvl>
+    <w:lvl w:ilvl="8" w:tplc="0416001B" w:tentative="1">
+      <w:start w:val="1"/>
+      <w:numFmt w:val="lowerRoman"/>
+      <w:lvlText w:val="%9."/>
+      <w:lvlJc w:val="right"/>
+      <w:pPr>
+        <w:ind w:left="6480" w:hanging="180"/>
+      </w:pPr>
+    </w:lvl>
+  </w:abstractNum>
+  <w:abstractNum w:abstractNumId="2" w15:restartNumberingAfterBreak="0">
+    <w:nsid w:val="3BC4172E"/>
+    <w:multiLevelType w:val="hybridMultilevel"/>
+    <w:tmpl w:val="EC46C7AC"/>
+    <w:lvl w:ilvl="0" w:tplc="04160001">
+      <w:start w:val="1"/>
+      <w:numFmt w:val="bullet"/>
+      <w:lvlText w:val=""/>
+      <w:lvlJc w:val="left"/>
+      <w:pPr>
+        <w:ind w:left="720" w:hanging="360"/>
+      </w:pPr>
+      <w:rPr>
+        <w:rFonts w:ascii="Symbol" w:hAnsi="Symbol" w:hint="default"/>
+      </w:rPr>
+    </w:lvl>
+    <w:lvl w:ilvl="1" w:tplc="04160019" w:tentative="1">
+      <w:start w:val="1"/>
+      <w:numFmt w:val="lowerLetter"/>
+      <w:lvlText w:val="%2."/>
+      <w:lvlJc w:val="left"/>
+      <w:pPr>
+        <w:ind w:left="1440" w:hanging="360"/>
+      </w:pPr>
+    </w:lvl>
+    <w:lvl w:ilvl="2" w:tplc="0416001B" w:tentative="1">
+      <w:start w:val="1"/>
+      <w:numFmt w:val="lowerRoman"/>
+      <w:lvlText w:val="%3."/>
+      <w:lvlJc w:val="right"/>
+      <w:pPr>
+        <w:ind w:left="2160" w:hanging="180"/>
+      </w:pPr>
+    </w:lvl>
+    <w:lvl w:ilvl="3" w:tplc="0416000F" w:tentative="1">
+      <w:start w:val="1"/>
+      <w:numFmt w:val="decimal"/>
+      <w:lvlText w:val="%4."/>
+      <w:lvlJc w:val="left"/>
+      <w:pPr>
+        <w:ind w:left="2880" w:hanging="360"/>
+      </w:pPr>
+    </w:lvl>
+    <w:lvl w:ilvl="4" w:tplc="04160019" w:tentative="1">
+      <w:start w:val="1"/>
+      <w:numFmt w:val="lowerLetter"/>
+      <w:lvlText w:val="%5."/>
+      <w:lvlJc w:val="left"/>
+      <w:pPr>
+        <w:ind w:left="3600" w:hanging="360"/>
+      </w:pPr>
+    </w:lvl>
+    <w:lvl w:ilvl="5" w:tplc="0416001B" w:tentative="1">
+      <w:start w:val="1"/>
+      <w:numFmt w:val="lowerRoman"/>
+      <w:lvlText w:val="%6."/>
+      <w:lvlJc w:val="right"/>
+      <w:pPr>
+        <w:ind w:left="4320" w:hanging="180"/>
+      </w:pPr>
+    </w:lvl>
+    <w:lvl w:ilvl="6" w:tplc="0416000F" w:tentative="1">
+      <w:start w:val="1"/>
+      <w:numFmt w:val="decimal"/>
+      <w:lvlText w:val="%7."/>
+      <w:lvlJc w:val="left"/>
+      <w:pPr>
+        <w:ind w:left="5040" w:hanging="360"/>
+      </w:pPr>
+    </w:lvl>
+    <w:lvl w:ilvl="7" w:tplc="04160019" w:tentative="1">
+      <w:start w:val="1"/>
+      <w:numFmt w:val="lowerLetter"/>
+      <w:lvlText w:val="%8."/>
+      <w:lvlJc w:val="left"/>
+      <w:pPr>
+        <w:ind w:left="5760" w:hanging="360"/>
+      </w:pPr>
+    </w:lvl>
+    <w:lvl w:ilvl="8" w:tplc="0416001B" w:tentative="1">
+      <w:start w:val="1"/>
+      <w:numFmt w:val="lowerRoman"/>
+      <w:lvlText w:val="%9."/>
+      <w:lvlJc w:val="right"/>
+      <w:pPr>
+        <w:ind w:left="6480" w:hanging="180"/>
+      </w:pPr>
+    </w:lvl>
+  </w:abstractNum>
+  <w:abstractNum w:abstractNumId="3" w15:restartNumberingAfterBreak="0">
+    <w:nsid w:val="6159696C"/>
+    <w:multiLevelType w:val="hybridMultilevel"/>
+    <w:tmpl w:val="3C5879CE"/>
+    <w:lvl w:ilvl="0" w:tplc="04160001">
+      <w:start w:val="1"/>
+      <w:numFmt w:val="bullet"/>
+      <w:lvlText w:val=""/>
+      <w:lvlJc w:val="left"/>
+      <w:pPr>
+        <w:ind w:left="720" w:hanging="360"/>
+      </w:pPr>
+      <w:rPr>
+        <w:rFonts w:ascii="Symbol" w:hAnsi="Symbol" w:hint="default"/>
+      </w:rPr>
+    </w:lvl>
+    <w:lvl w:ilvl="1" w:tplc="04160019" w:tentative="1">
+      <w:start w:val="1"/>
+      <w:numFmt w:val="lowerLetter"/>
+      <w:lvlText w:val="%2."/>
+      <w:lvlJc w:val="left"/>
+      <w:pPr>
+        <w:ind w:left="1440" w:hanging="360"/>
+      </w:pPr>
+    </w:lvl>
+    <w:lvl w:ilvl="2" w:tplc="0416001B" w:tentative="1">
+      <w:start w:val="1"/>
+      <w:numFmt w:val="lowerRoman"/>
+      <w:lvlText w:val="%3."/>
+      <w:lvlJc w:val="right"/>
+      <w:pPr>
+        <w:ind w:left="2160" w:hanging="180"/>
+      </w:pPr>
+    </w:lvl>
+    <w:lvl w:ilvl="3" w:tplc="0416000F" w:tentative="1">
+      <w:start w:val="1"/>
+      <w:numFmt w:val="decimal"/>
+      <w:lvlText w:val="%4."/>
+      <w:lvlJc w:val="left"/>
+      <w:pPr>
+        <w:ind w:left="2880" w:hanging="360"/>
+      </w:pPr>
+    </w:lvl>
+    <w:lvl w:ilvl="4" w:tplc="04160019" w:tentative="1">
+      <w:start w:val="1"/>
+      <w:numFmt w:val="lowerLetter"/>
+      <w:lvlText w:val="%5."/>
+      <w:lvlJc w:val="left"/>
+      <w:pPr>
+        <w:ind w:left="3600" w:hanging="360"/>
+      </w:pPr>
+    </w:lvl>
+    <w:lvl w:ilvl="5" w:tplc="0416001B" w:tentative="1">
+      <w:start w:val="1"/>
+      <w:numFmt w:val="lowerRoman"/>
+      <w:lvlText w:val="%6."/>
+      <w:lvlJc w:val="right"/>
+      <w:pPr>
+        <w:ind w:left="4320" w:hanging="180"/>
+      </w:pPr>
+    </w:lvl>
+    <w:lvl w:ilvl="6" w:tplc="0416000F" w:tentative="1">
+      <w:start w:val="1"/>
+      <w:numFmt w:val="decimal"/>
+      <w:lvlText w:val="%7."/>
+      <w:lvlJc w:val="left"/>
+      <w:pPr>
+        <w:ind w:left="5040" w:hanging="360"/>
+      </w:pPr>
+    </w:lvl>
+    <w:lvl w:ilvl="7" w:tplc="04160019" w:tentative="1">
+      <w:start w:val="1"/>
+      <w:numFmt w:val="lowerLetter"/>
+      <w:lvlText w:val="%8."/>
+      <w:lvlJc w:val="left"/>
+      <w:pPr>
+        <w:ind w:left="5760" w:hanging="360"/>
+      </w:pPr>
+    </w:lvl>
+    <w:lvl w:ilvl="8" w:tplc="0416001B" w:tentative="1">
+      <w:start w:val="1"/>
+      <w:numFmt w:val="lowerRoman"/>
+      <w:lvlText w:val="%9."/>
+      <w:lvlJc w:val="right"/>
+      <w:pPr>
+        <w:ind w:left="6480" w:hanging="180"/>
+      </w:pPr>
+    </w:lvl>
+  </w:abstractNum>
+  <w:abstractNum w:abstractNumId="4" w15:restartNumberingAfterBreak="0">
+    <w:nsid w:val="6C6410EC"/>
+    <w:multiLevelType w:val="hybridMultilevel"/>
+    <w:tmpl w:val="B6043694"/>
+    <w:lvl w:ilvl="0" w:tplc="0416000F">
+      <w:start w:val="1"/>
+      <w:numFmt w:val="decimal"/>
+      <w:lvlText w:val="%1."/>
+      <w:lvlJc w:val="left"/>
+      <w:pPr>
+        <w:ind w:left="720" w:hanging="360"/>
+      </w:pPr>
+    </w:lvl>
+    <w:lvl w:ilvl="1" w:tplc="04160019" w:tentative="1">
+      <w:start w:val="1"/>
+      <w:numFmt w:val="lowerLetter"/>
+      <w:lvlText w:val="%2."/>
+      <w:lvlJc w:val="left"/>
+      <w:pPr>
+        <w:ind w:left="1440" w:hanging="360"/>
+      </w:pPr>
+    </w:lvl>
+    <w:lvl w:ilvl="2" w:tplc="0416001B" w:tentative="1">
+      <w:start w:val="1"/>
+      <w:numFmt w:val="lowerRoman"/>
+      <w:lvlText w:val="%3."/>
+      <w:lvlJc w:val="right"/>
+      <w:pPr>
+        <w:ind w:left="2160" w:hanging="180"/>
+      </w:pPr>
+    </w:lvl>
+    <w:lvl w:ilvl="3" w:tplc="0416000F" w:tentative="1">
+      <w:start w:val="1"/>
+      <w:numFmt w:val="decimal"/>
+      <w:lvlText w:val="%4."/>
+      <w:lvlJc w:val="left"/>
+      <w:pPr>
+        <w:ind w:left="2880" w:hanging="360"/>
+      </w:pPr>
+    </w:lvl>
+    <w:lvl w:ilvl="4" w:tplc="04160019" w:tentative="1">
+      <w:start w:val="1"/>
+      <w:numFmt w:val="lowerLetter"/>
+      <w:lvlText w:val="%5."/>
+      <w:lvlJc w:val="left"/>
+      <w:pPr>
+        <w:ind w:left="3600" w:hanging="360"/>
+      </w:pPr>
+    </w:lvl>
+    <w:lvl w:ilvl="5" w:tplc="0416001B" w:tentative="1">
+      <w:start w:val="1"/>
+      <w:numFmt w:val="lowerRoman"/>
+      <w:lvlText w:val="%6."/>
+      <w:lvlJc w:val="right"/>
+      <w:pPr>
+        <w:ind w:left="4320" w:hanging="180"/>
+      </w:pPr>
+    </w:lvl>
+    <w:lvl w:ilvl="6" w:tplc="0416000F" w:tentative="1">
+      <w:start w:val="1"/>
+      <w:numFmt w:val="decimal"/>
+      <w:lvlText w:val="%7."/>
+      <w:lvlJc w:val="left"/>
+      <w:pPr>
+        <w:ind w:left="5040" w:hanging="360"/>
+      </w:pPr>
+    </w:lvl>
+    <w:lvl w:ilvl="7" w:tplc="04160019" w:tentative="1">
+      <w:start w:val="1"/>
+      <w:numFmt w:val="lowerLetter"/>
+      <w:lvlText w:val="%8."/>
+      <w:lvlJc w:val="left"/>
+      <w:pPr>
+        <w:ind w:left="5760" w:hanging="360"/>
+      </w:pPr>
+    </w:lvl>
+    <w:lvl w:ilvl="8" w:tplc="0416001B" w:tentative="1">
+      <w:start w:val="1"/>
+      <w:numFmt w:val="lowerRoman"/>
+      <w:lvlText w:val="%9."/>
+      <w:lvlJc w:val="right"/>
+      <w:pPr>
+        <w:ind w:left="6480" w:hanging="180"/>
+      </w:pPr>
+    </w:lvl>
+  </w:abstractNum>
+  <w:num w:numId="1">
+    <w:abstractNumId w:val="0"/>
+  </w:num>
+  <w:num w:numId="2">
+    <w:abstractNumId w:val="1"/>
+  </w:num>
+  <w:num w:numId="3">
+    <w:abstractNumId w:val="4"/>
+  </w:num>
+  <w:num w:numId="4">
+    <w:abstractNumId w:val="2"/>
+  </w:num>
+  <w:num w:numId="5">
+    <w:abstractNumId w:val="3"/>
+  </w:num>
+</w:numbering>
 </file>
 
 <file path=word/styles.xml><?xml version="1.0" encoding="utf-8"?>
@@ -1488,6 +3039,17 @@
       <w:color w:val="808080"/>
     </w:rPr>
   </w:style>
+  <w:style w:type="paragraph" w:styleId="PargrafodaLista">
+    <w:name w:val="List Paragraph"/>
+    <w:basedOn w:val="Normal"/>
+    <w:uiPriority w:val="34"/>
+    <w:qFormat/>
+    <w:rsid w:val="002D3CAA"/>
+    <w:pPr>
+      <w:ind w:left="720"/>
+      <w:contextualSpacing/>
+    </w:pPr>
+  </w:style>
 </w:styles>
 </file>
 

</xml_diff>